<commit_message>
Update IT Technologies - Cyber Security Draft - Ryan - Dylan edit.docx
</commit_message>
<xml_diff>
--- a/Draft Files/IT Technologies - Cyber Security Draft - Ryan - Dylan edit.docx
+++ b/Draft Files/IT Technologies - Cyber Security Draft - Ryan - Dylan edit.docx
@@ -5,20 +5,44 @@
     <w:p>
       <w:pPr>
         <w:pStyle w:val="Heading1"/>
+        <w:jc w:val="center"/>
       </w:pPr>
       <w:r>
-        <w:t>Assignment 2</w:t>
-      </w:r>
-    </w:p>
+        <w:t>Cybersecurity</w:t>
+      </w:r>
+    </w:p>
+    <w:p/>
     <w:p>
       <w:pPr>
-        <w:pStyle w:val="Heading2"/>
+        <w:rPr>
+          <w:highlight w:val="yellow"/>
+        </w:rPr>
       </w:pPr>
       <w:r>
-        <w:t>Cybersecurity</w:t>
-      </w:r>
-    </w:p>
-    <w:p/>
+        <w:rPr>
+          <w:highlight w:val="yellow"/>
+        </w:rPr>
+        <w:t>Cybersecurity is the act of securing digital data and computer systems</w:t>
+      </w:r>
+      <w:r>
+        <w:rPr>
+          <w:highlight w:val="yellow"/>
+        </w:rPr>
+        <w:t>. Cybersecurity is usually guided by three main factors - confidentially (secrecy)</w:t>
+      </w:r>
+      <w:r>
+        <w:rPr>
+          <w:highlight w:val="yellow"/>
+        </w:rPr>
+        <w:t>, integrity and availability</w:t>
+      </w:r>
+      <w:r>
+        <w:rPr>
+          <w:highlight w:val="yellow"/>
+        </w:rPr>
+        <w:t xml:space="preserve">. </w:t>
+      </w:r>
+    </w:p>
     <w:p>
       <w:pPr>
         <w:rPr>
@@ -29,25 +53,37 @@
         <w:rPr>
           <w:highlight w:val="yellow"/>
         </w:rPr>
-        <w:t>Cybersecurity is the act of securing digital data and computer systems</w:t>
-      </w:r>
-      <w:r>
-        <w:rPr>
-          <w:highlight w:val="yellow"/>
-        </w:rPr>
-        <w:t>. Cybersecurity is usually guided by three main factors - confidentially (secrecy)</w:t>
-      </w:r>
-      <w:r>
-        <w:rPr>
-          <w:highlight w:val="yellow"/>
-        </w:rPr>
-        <w:t>, integrity and availability</w:t>
-      </w:r>
-      <w:r>
-        <w:rPr>
-          <w:highlight w:val="yellow"/>
-        </w:rPr>
-        <w:t xml:space="preserve">. </w:t>
+        <w:t>Confidentiality (s</w:t>
+      </w:r>
+      <w:r>
+        <w:rPr>
+          <w:highlight w:val="yellow"/>
+        </w:rPr>
+        <w:t>ecrecy</w:t>
+      </w:r>
+      <w:r>
+        <w:rPr>
+          <w:highlight w:val="yellow"/>
+        </w:rPr>
+        <w:t>)</w:t>
+      </w:r>
+      <w:r>
+        <w:rPr>
+          <w:highlight w:val="yellow"/>
+        </w:rPr>
+        <w:t xml:space="preserve"> relates to the storage of sensitive information, </w:t>
+      </w:r>
+      <w:r>
+        <w:rPr>
+          <w:highlight w:val="yellow"/>
+        </w:rPr>
+        <w:t>such as personal information, payment details or any other sensitive data. Measures are taken to ensure information is stored securely and only viewable by authorized users or individuals.</w:t>
+      </w:r>
+      <w:r>
+        <w:rPr>
+          <w:highlight w:val="yellow"/>
+        </w:rPr>
+        <w:t xml:space="preserve"> Malicious threats involve man-in-the-middle attacks, social engineering or access by unauthorized third parties.</w:t>
       </w:r>
     </w:p>
     <w:p>
@@ -60,49 +96,6 @@
         <w:rPr>
           <w:highlight w:val="yellow"/>
         </w:rPr>
-        <w:t>Confidentiality (s</w:t>
-      </w:r>
-      <w:r>
-        <w:rPr>
-          <w:highlight w:val="yellow"/>
-        </w:rPr>
-        <w:t>ecrecy</w:t>
-      </w:r>
-      <w:r>
-        <w:rPr>
-          <w:highlight w:val="yellow"/>
-        </w:rPr>
-        <w:t>)</w:t>
-      </w:r>
-      <w:r>
-        <w:rPr>
-          <w:highlight w:val="yellow"/>
-        </w:rPr>
-        <w:t xml:space="preserve"> relates to the storage of sensitive information, </w:t>
-      </w:r>
-      <w:r>
-        <w:rPr>
-          <w:highlight w:val="yellow"/>
-        </w:rPr>
-        <w:t>such as personal information, payment details or any other sensitive data. Measures are taken to ensure information is stored securely and only viewable by authorized users or individuals.</w:t>
-      </w:r>
-      <w:r>
-        <w:rPr>
-          <w:highlight w:val="yellow"/>
-        </w:rPr>
-        <w:t xml:space="preserve"> Malicious threats involve man-in-the-middle attacks, social engineering or access by unauthorized third parties.</w:t>
-      </w:r>
-    </w:p>
-    <w:p>
-      <w:pPr>
-        <w:rPr>
-          <w:highlight w:val="yellow"/>
-        </w:rPr>
-      </w:pPr>
-      <w:r>
-        <w:rPr>
-          <w:highlight w:val="yellow"/>
-        </w:rPr>
         <w:t>Integrity i</w:t>
       </w:r>
       <w:r>
@@ -164,135 +157,133 @@
           <w:highlight w:val="yellow"/>
         </w:rPr>
         <w:t xml:space="preserve">  </w:t>
+      </w:r>
+    </w:p>
+    <w:p>
+      <w:r>
+        <w:rPr>
+          <w:highlight w:val="yellow"/>
+        </w:rPr>
+        <w:t xml:space="preserve">The last </w:t>
+      </w:r>
+      <w:r>
+        <w:rPr>
+          <w:highlight w:val="yellow"/>
+        </w:rPr>
+        <w:t>factor</w:t>
+      </w:r>
+      <w:r>
+        <w:rPr>
+          <w:highlight w:val="yellow"/>
+        </w:rPr>
+        <w:t xml:space="preserve"> is Availability</w:t>
+      </w:r>
+      <w:r>
+        <w:rPr>
+          <w:highlight w:val="yellow"/>
+        </w:rPr>
+        <w:t xml:space="preserve"> - </w:t>
+      </w:r>
+      <w:r>
+        <w:rPr>
+          <w:highlight w:val="yellow"/>
+        </w:rPr>
+        <w:t>being able to access the data you are authorized to access</w:t>
+      </w:r>
+      <w:r>
+        <w:rPr>
+          <w:highlight w:val="yellow"/>
+        </w:rPr>
+        <w:t>.</w:t>
+      </w:r>
+      <w:r>
+        <w:rPr>
+          <w:highlight w:val="yellow"/>
+        </w:rPr>
+        <w:t xml:space="preserve"> In a general sense, availability is ensured through redundancy methods such as RAID arrays, failovers, etc. In a cyber security sense, threats such as distributed denial of service (DDoS) attacks must be considered.</w:t>
+      </w:r>
+      <w:r>
+        <w:t xml:space="preserve"> </w:t>
+      </w:r>
+    </w:p>
+    <w:p>
+      <w:r>
+        <w:t>In summary,</w:t>
+      </w:r>
+      <w:r>
+        <w:t xml:space="preserve"> cybersecurity is protecting sensitive digital information from cyber</w:t>
+      </w:r>
+      <w:r>
+        <w:t xml:space="preserve">threats and these cyberthreats can take many forms such as, malware, ransomware, phishing and exploit kits to stop these kinds of threats governments and enterprises use multiple security prevention </w:t>
+      </w:r>
+      <w:r>
+        <w:t>techniques such as anti-virus programs on end devices, secure firewalls on net</w:t>
       </w:r>
       <w:bookmarkStart w:id="0" w:name="_GoBack"/>
       <w:bookmarkEnd w:id="0"/>
-    </w:p>
-    <w:p>
-      <w:r>
-        <w:rPr>
-          <w:highlight w:val="yellow"/>
-        </w:rPr>
-        <w:t xml:space="preserve">The last </w:t>
-      </w:r>
-      <w:r>
-        <w:rPr>
-          <w:highlight w:val="yellow"/>
-        </w:rPr>
-        <w:t>factor</w:t>
-      </w:r>
-      <w:r>
-        <w:rPr>
-          <w:highlight w:val="yellow"/>
-        </w:rPr>
-        <w:t xml:space="preserve"> is Availability</w:t>
-      </w:r>
-      <w:r>
-        <w:rPr>
-          <w:highlight w:val="yellow"/>
-        </w:rPr>
-        <w:t xml:space="preserve"> - </w:t>
-      </w:r>
-      <w:r>
-        <w:rPr>
-          <w:highlight w:val="yellow"/>
-        </w:rPr>
-        <w:t>being able to access the data you are authorized to access</w:t>
-      </w:r>
-      <w:r>
-        <w:rPr>
-          <w:highlight w:val="yellow"/>
-        </w:rPr>
+      <w:r>
+        <w:t xml:space="preserve">work devices, high security programs and cybersecurity training for employee’s </w:t>
+      </w:r>
+    </w:p>
+    <w:p>
+      <w:r>
+        <w:t>At this moment in time our greatest technology against cyberthreats is to train the end user on how to identify the most common cyberthreats which are phishing e-mail with links to download malware or lead to an infected website, leaving your computer unlocked and unattended and having a complex password.</w:t>
+      </w:r>
+    </w:p>
+    <w:p>
+      <w:r>
+        <w:t>As for computer technolog</w:t>
+      </w:r>
+      <w:r>
+        <w:t>ie</w:t>
+      </w:r>
+      <w:r>
+        <w:t>s</w:t>
+      </w:r>
+      <w:r>
+        <w:t>,</w:t>
+      </w:r>
+      <w:r>
+        <w:t xml:space="preserve"> we have anti-virus packages, spam-filters, software and hardware firewalls, encryption,</w:t>
+      </w:r>
+      <w:r>
+        <w:t xml:space="preserve"> etc.</w:t>
+      </w:r>
+      <w:r>
+        <w:t xml:space="preserve"> </w:t>
+      </w:r>
+      <w:r>
+        <w:t>The one thing that lets all these technologies down is that they are all controlled by human security engineers which can’t be updated as soon as a vulnerability is find in the security solution.</w:t>
+      </w:r>
+      <w:r>
+        <w:t xml:space="preserve"> </w:t>
+      </w:r>
+    </w:p>
+    <w:p>
+      <w:r>
+        <w:t xml:space="preserve">There is a new advancement being developed for cybersecurity which is deep learning. This will eliminate the need for human interaction when a vulnerability is found in a system, a security engineer will not have to patch the vulnerability as the deep learning advancement will allow the software to patch the system on its own. This is could Context-Aware Behavioural </w:t>
+      </w:r>
+      <w:r>
+        <w:t>Analytics.</w:t>
+      </w:r>
+    </w:p>
+    <w:p>
+      <w:r>
+        <w:t xml:space="preserve">This is achieved by using deep learning </w:t>
+      </w:r>
+      <w:r>
+        <w:t xml:space="preserve">methods of processing information in the computer. Deep learning takes the concept of the human brain and transfers it to the computer process using a technic called “neural networks” where a programmer will feed information in to the program with different outcomes E.G am I hungry if the answer is yes then how much money do I have determines the place you eat at. If the computer processes the question 1000 time with multiple outcomes it can learn what </w:t>
+      </w:r>
+      <w:r>
+        <w:t>the correct answer or most beneficial answer is</w:t>
+      </w:r>
+      <w:r>
         <w:t>.</w:t>
       </w:r>
-      <w:r>
-        <w:rPr>
-          <w:highlight w:val="yellow"/>
-        </w:rPr>
-        <w:t xml:space="preserve"> In a general sense, availability is ensured through redundancy methods such as RAID arrays, failovers, etc. In a cyber security sense, threats such as distributed denial of service (DDoS) attacks must be considered.</w:t>
-      </w:r>
-      <w:r>
-        <w:t xml:space="preserve"> </w:t>
-      </w:r>
-    </w:p>
-    <w:p>
-      <w:proofErr w:type="gramStart"/>
-      <w:r>
-        <w:t>So</w:t>
-      </w:r>
-      <w:proofErr w:type="gramEnd"/>
-      <w:r>
-        <w:t xml:space="preserve"> in a sentence cybersecurity is protecting sensitive digital information from cyber</w:t>
-      </w:r>
-      <w:r>
-        <w:t xml:space="preserve">threats and these cyberthreats can take many forms such as, malware, ransomware, phishing and exploit kits to stop these kinds of threats governments and enterprises use multiple security prevention </w:t>
-      </w:r>
-      <w:r>
-        <w:t xml:space="preserve">techniques such as anti-virus programs on end devices, secure firewalls on network devices, high security programs and cybersecurity training for employee’s </w:t>
-      </w:r>
-    </w:p>
-    <w:p>
-      <w:r>
-        <w:t>At this moment in time our greatest technology against cyberthreats is to train the end user on how to identify the most common cyberthreats which are phishing e-mail with links to download malware or lead to an infected website, leaving your computer unlocked and unattended and having a complex password.</w:t>
-      </w:r>
-    </w:p>
-    <w:p>
-      <w:r>
-        <w:t>As for computer technolog</w:t>
-      </w:r>
-      <w:r>
-        <w:t>ie</w:t>
-      </w:r>
-      <w:r>
-        <w:t>s</w:t>
-      </w:r>
-      <w:r>
-        <w:t>,</w:t>
-      </w:r>
-      <w:r>
-        <w:t xml:space="preserve"> we have anti-virus packages, spam-filters, software and hardware firewalls, encryption,</w:t>
-      </w:r>
-      <w:r>
-        <w:t xml:space="preserve"> etc.</w:t>
-      </w:r>
-      <w:r>
-        <w:t xml:space="preserve"> </w:t>
-      </w:r>
-      <w:r>
-        <w:t>The one thing that lets all these technologies down is that they are all controlled by human security engineers which can’t be updated as soon as a vulnerability is find in the security solution.</w:t>
-      </w:r>
-      <w:r>
-        <w:t xml:space="preserve"> </w:t>
-      </w:r>
-    </w:p>
-    <w:p>
-      <w:r>
-        <w:t xml:space="preserve">There is a new advancement being developed for cybersecurity which is deep learning. This will eliminate the need for human interaction when a vulnerability is found in a system, a security engineer will not have to patch the vulnerability as the deep learning advancement will allow the software to patch the system on its own. This is could Context-Aware Behavioural </w:t>
-      </w:r>
-      <w:r>
-        <w:t>Analytics.</w:t>
-      </w:r>
-    </w:p>
-    <w:p>
-      <w:r>
-        <w:t xml:space="preserve">This is achieved by using deep learning </w:t>
-      </w:r>
-      <w:r>
-        <w:t xml:space="preserve">methods of processing information in the computer. Deep learning takes the concept of the human brain and transfers it to the computer process using a technic called “neural networks” where a programmer will feed information in to the program with different outcomes E.G am I hungry if the answer is yes then how much money do I have determines </w:t>
-      </w:r>
+    </w:p>
+    <w:p>
       <w:r>
         <w:lastRenderedPageBreak/>
-        <w:t xml:space="preserve">the place you eat at. If the computer processes the question 1000 time with multiple outcomes it can learn what </w:t>
-      </w:r>
-      <w:r>
-        <w:t>the correct answer or most beneficial answer is</w:t>
-      </w:r>
-      <w:r>
-        <w:t>.</w:t>
-      </w:r>
-    </w:p>
-    <w:p>
-      <w:r>
         <w:t xml:space="preserve">The deep learning technology has only been available since the advancement in computing power an example of this is the intel </w:t>
       </w:r>
       <w:r>

</xml_diff>

<commit_message>
Ryan - Edited Job Details
</commit_message>
<xml_diff>
--- a/Draft Files/IT Technologies - Cyber Security Draft - Ryan - Dylan edit.docx
+++ b/Draft Files/IT Technologies - Cyber Security Draft - Ryan - Dylan edit.docx
@@ -1,174 +1,100 @@
 
 <file path=word/document.xml><?xml version="1.0" encoding="utf-8"?>
-<w:document xmlns:wpc="http://schemas.microsoft.com/office/word/2010/wordprocessingCanvas" xmlns:cx="http://schemas.microsoft.com/office/drawing/2014/chartex" xmlns:cx1="http://schemas.microsoft.com/office/drawing/2015/9/8/chartex" xmlns:cx2="http://schemas.microsoft.com/office/drawing/2015/10/21/chartex" xmlns:cx3="http://schemas.microsoft.com/office/drawing/2016/5/9/chartex" xmlns:cx4="http://schemas.microsoft.com/office/drawing/2016/5/10/chartex" xmlns:cx5="http://schemas.microsoft.com/office/drawing/2016/5/11/chartex" xmlns:cx6="http://schemas.microsoft.com/office/drawing/2016/5/12/chartex" xmlns:cx7="http://schemas.microsoft.com/office/drawing/2016/5/13/chartex" xmlns:cx8="http://schemas.microsoft.com/office/drawing/2016/5/14/chartex" xmlns:mc="http://schemas.openxmlformats.org/markup-compatibility/2006" xmlns:aink="http://schemas.microsoft.com/office/drawing/2016/ink" xmlns:am3d="http://schemas.microsoft.com/office/drawing/2017/model3d" xmlns:o="urn:schemas-microsoft-com:office:office" xmlns:r="http://schemas.openxmlformats.org/officeDocument/2006/relationships" xmlns:m="http://schemas.openxmlformats.org/officeDocument/2006/math" xmlns:v="urn:schemas-microsoft-com:vml" xmlns:wp14="http://schemas.microsoft.com/office/word/2010/wordprocessingDrawing" xmlns:wp="http://schemas.openxmlformats.org/drawingml/2006/wordprocessingDrawing" xmlns:w10="urn:schemas-microsoft-com:office:word" xmlns:w="http://schemas.openxmlformats.org/wordprocessingml/2006/main" xmlns:w14="http://schemas.microsoft.com/office/word/2010/wordml" xmlns:w15="http://schemas.microsoft.com/office/word/2012/wordml" xmlns:w16cid="http://schemas.microsoft.com/office/word/2016/wordml/cid" xmlns:w16se="http://schemas.microsoft.com/office/word/2015/wordml/symex" xmlns:wpg="http://schemas.microsoft.com/office/word/2010/wordprocessingGroup" xmlns:wpi="http://schemas.microsoft.com/office/word/2010/wordprocessingInk" xmlns:wne="http://schemas.microsoft.com/office/word/2006/wordml" xmlns:wps="http://schemas.microsoft.com/office/word/2010/wordprocessingShape" mc:Ignorable="w14 w15 w16se w16cid wp14">
+<w:document xmlns:o="urn:schemas-microsoft-com:office:office" xmlns:r="http://schemas.openxmlformats.org/officeDocument/2006/relationships" xmlns:v="urn:schemas-microsoft-com:vml" xmlns:w="http://schemas.openxmlformats.org/wordprocessingml/2006/main" xmlns:w10="urn:schemas-microsoft-com:office:word" xmlns:wp="http://schemas.openxmlformats.org/drawingml/2006/wordprocessingDrawing" xmlns:wps="http://schemas.microsoft.com/office/word/2010/wordprocessingShape" xmlns:wpg="http://schemas.microsoft.com/office/word/2010/wordprocessingGroup" xmlns:mc="http://schemas.openxmlformats.org/markup-compatibility/2006" xmlns:wp14="http://schemas.microsoft.com/office/word/2010/wordprocessingDrawing" xmlns:w14="http://schemas.microsoft.com/office/word/2010/wordml" mc:Ignorable="w14 wp14">
   <w:body>
     <w:p>
       <w:pPr>
         <w:pStyle w:val="Heading1"/>
+        <w:spacing w:before="240" w:after="0"/>
         <w:jc w:val="center"/>
-      </w:pPr>
-      <w:r>
+        <w:rPr/>
+      </w:pPr>
+      <w:r>
+        <w:rPr/>
         <w:t>Cybersecurity</w:t>
       </w:r>
     </w:p>
-    <w:p/>
-    <w:p>
-      <w:pPr>
-        <w:jc w:val="both"/>
-      </w:pPr>
-      <w:r>
-        <w:t>Cybersecurity is the act of securing digital data and computer systems</w:t>
-      </w:r>
-      <w:r>
-        <w:t>. Cybersecurity is usually guided by three main factors - confidentially (secrecy)</w:t>
-      </w:r>
-      <w:r>
-        <w:t>, integrity and availability</w:t>
-      </w:r>
-      <w:r>
-        <w:t>.</w:t>
-      </w:r>
-    </w:p>
-    <w:p>
-      <w:pPr>
-        <w:jc w:val="both"/>
-      </w:pPr>
-      <w:r>
-        <w:t>Confidentiality (s</w:t>
-      </w:r>
-      <w:r>
-        <w:t>ecrecy</w:t>
-      </w:r>
-      <w:r>
-        <w:t>)</w:t>
-      </w:r>
-      <w:r>
-        <w:t xml:space="preserve"> relates to the storage of sensitive information, </w:t>
-      </w:r>
-      <w:r>
-        <w:t>such as personal information, payment details or any other sensitive data. Measures are taken to ensure information is stored securely and only viewable by authorized users or individuals.</w:t>
-      </w:r>
-      <w:r>
-        <w:t xml:space="preserve"> Malicious threats involve man-in-the-middle attacks, social engineering or access by unauthorized third parties.</w:t>
-      </w:r>
-    </w:p>
-    <w:p>
-      <w:pPr>
-        <w:jc w:val="both"/>
-      </w:pPr>
-      <w:r>
-        <w:t>Integrity i</w:t>
-      </w:r>
-      <w:r>
-        <w:t>nvolves</w:t>
-      </w:r>
-      <w:r>
-        <w:t xml:space="preserve"> ensuring only authorized people have rights to</w:t>
-      </w:r>
-      <w:r>
-        <w:t xml:space="preserve"> access, move, delete</w:t>
-      </w:r>
-      <w:r>
-        <w:t xml:space="preserve"> or modify data. </w:t>
-      </w:r>
-      <w:r>
-        <w:t>Measures must be taken to ensure the users or individuals accessing the data are authorized and have the necessary rights to make such changes or view such information. Current technologies include the encryption of data during transit, use of user access controls and technologies such as checksums so end-users can check the integrity of the data received.</w:t>
-      </w:r>
-      <w:r>
-        <w:t xml:space="preserve"> Malicious threats involve the exploitation of invalid user permissions, avoiding of integrity checks (direct access)</w:t>
-      </w:r>
-      <w:r>
-        <w:t xml:space="preserve"> or </w:t>
-      </w:r>
-      <w:r>
-        <w:t>use of another user’s information</w:t>
-      </w:r>
-      <w:r>
-        <w:t>.</w:t>
-      </w:r>
-    </w:p>
-    <w:p>
-      <w:pPr>
-        <w:jc w:val="both"/>
-      </w:pPr>
-      <w:r>
-        <w:t xml:space="preserve">The last </w:t>
-      </w:r>
-      <w:r>
-        <w:t>factor</w:t>
-      </w:r>
-      <w:r>
-        <w:t xml:space="preserve"> is Availability</w:t>
-      </w:r>
-      <w:r>
-        <w:t xml:space="preserve"> - </w:t>
-      </w:r>
-      <w:r>
-        <w:t>being able to access the data you are authorized to access</w:t>
-      </w:r>
-      <w:r>
-        <w:t>.</w:t>
-      </w:r>
-      <w:r>
-        <w:t xml:space="preserve"> In a general sense, availability is ensured through redundancy methods such as RAID arrays, failovers, etc. In a cyber security sense, threats such as distributed denial of service (DDoS) attacks must be considered.</w:t>
-      </w:r>
-    </w:p>
-    <w:p>
-      <w:pPr>
-        <w:jc w:val="both"/>
-      </w:pPr>
-      <w:r>
-        <w:t>In summary,</w:t>
-      </w:r>
-      <w:r>
-        <w:t xml:space="preserve"> cybersecurity is protecting sensitive digital information from cyber</w:t>
-      </w:r>
-      <w:r>
-        <w:t xml:space="preserve">threats </w:t>
-      </w:r>
-      <w:r>
-        <w:t xml:space="preserve">and malicious attacks. Such threats take many </w:t>
-      </w:r>
-      <w:r>
-        <w:t>forms</w:t>
-      </w:r>
-      <w:r>
-        <w:t>,</w:t>
-      </w:r>
-      <w:r>
-        <w:t xml:space="preserve"> such as malware, ransomware, phishing</w:t>
-      </w:r>
-      <w:r>
-        <w:t>, man-in-the-middle</w:t>
-      </w:r>
-      <w:r>
-        <w:t xml:space="preserve"> and </w:t>
-      </w:r>
-      <w:r>
-        <w:t>DDoS attacks.</w:t>
-      </w:r>
-      <w:r>
-        <w:t xml:space="preserve"> </w:t>
-      </w:r>
-      <w:r>
-        <w:t>Many state-of-the-art technologies are available today, each aiming to counter specific cyber security threats. Government agencies and private enterprises make use of all the latest technologies to ensure their systems remain secure.</w:t>
-      </w:r>
-    </w:p>
-    <w:p>
-      <w:pPr>
-        <w:jc w:val="both"/>
-      </w:pPr>
-      <w:r>
-        <w:t xml:space="preserve">Technologies such as virus scanners can be used to identify and eliminate malicious software and files before they even have a chance to execute. </w:t>
-      </w:r>
-      <w:r>
-        <w:t xml:space="preserve">This in some cases can entirely prevent the destruction of data or compromising of a machine, if the data base of known viruses remains up-to-date. Maintaining virus databases is an on-going job, hackers with malicious intent are always designing new executables which virus scanners don’t yet detect. Some researchers have investigated using machine learning to identify viruses, ensuring virus-scanner technology is always one step ahead </w:t>
-      </w:r>
-      <w:r>
-        <w:rPr>
-          <w:highlight w:val="yellow"/>
-        </w:rPr>
-        <w:t>(Citation Needed)</w:t>
+    <w:p>
+      <w:pPr>
+        <w:pStyle w:val="Normal"/>
+        <w:rPr/>
+      </w:pPr>
+      <w:r>
+        <w:rPr/>
+      </w:r>
+    </w:p>
+    <w:p>
+      <w:pPr>
+        <w:pStyle w:val="Normal"/>
+        <w:jc w:val="both"/>
+        <w:rPr/>
+      </w:pPr>
+      <w:r>
+        <w:rPr/>
+        <w:t>Cybersecurity is the act of securing digital data and computer systems. Cybersecurity is usually guided by three main factors - confidentially (secrecy), integrity and availability.</w:t>
+      </w:r>
+    </w:p>
+    <w:p>
+      <w:pPr>
+        <w:pStyle w:val="Normal"/>
+        <w:jc w:val="both"/>
+        <w:rPr/>
+      </w:pPr>
+      <w:r>
+        <w:rPr/>
+        <w:t>Confidentiality (secrecy) relates to the storage of sensitive information, such as personal information, payment details or any other sensitive data. Measures are taken to ensure information is stored securely and only viewable by authorized users or individuals. Malicious threats involve man-in-the-middle attacks, social engineering or access by unauthorized third parties.</w:t>
+      </w:r>
+    </w:p>
+    <w:p>
+      <w:pPr>
+        <w:pStyle w:val="Normal"/>
+        <w:jc w:val="both"/>
+        <w:rPr/>
+      </w:pPr>
+      <w:r>
+        <w:rPr/>
+        <w:t>Integrity involves ensuring only authorized people have rights to access, move, delete or modify data. Measures must be taken to ensure the users or individuals accessing the data are authorized and have the necessary rights to make such changes or view such information. Current technologies include the encryption of data during transit, use of user access controls and technologies such as checksums so end-users can check the integrity of the data received. Malicious threats involve the exploitation of invalid user permissions, avoiding of integrity checks (direct access) or use of another user’s information.</w:t>
+      </w:r>
+    </w:p>
+    <w:p>
+      <w:pPr>
+        <w:pStyle w:val="Normal"/>
+        <w:jc w:val="both"/>
+        <w:rPr/>
+      </w:pPr>
+      <w:r>
+        <w:rPr/>
+        <w:t>The last factor is Availability - being able to access the data you are authorized to access. In a general sense, availability is ensured through redundancy methods such as RAID arrays, failovers, etc. In a cyber security sense, threats such as distributed denial of service (DDoS) attacks must be considered.</w:t>
+      </w:r>
+    </w:p>
+    <w:p>
+      <w:pPr>
+        <w:pStyle w:val="Normal"/>
+        <w:jc w:val="both"/>
+        <w:rPr/>
+      </w:pPr>
+      <w:r>
+        <w:rPr/>
+        <w:t>In summary, cybersecurity is protecting sensitive digital information from cyberthreats and malicious attacks. Such threats take many forms, such as malware, ransomware, phishing, man-in-the-middle and DDoS attacks. Many state-of-the-art technologies are available today, each aiming to counter specific cyber security threats. Government agencies and private enterprises make use of all the latest technologies to ensure their systems remain secure.</w:t>
+      </w:r>
+    </w:p>
+    <w:p>
+      <w:pPr>
+        <w:pStyle w:val="Normal"/>
+        <w:jc w:val="both"/>
+        <w:rPr/>
+      </w:pPr>
+      <w:r>
+        <w:rPr/>
+        <w:t xml:space="preserve">Technologies such as virus scanners can be used to identify and eliminate malicious software and files before they even have a chance to execute. This in some cases can entirely prevent the destruction of data or compromising of a machine, if the data base of known viruses remains up-to-date. Maintaining virus databases is an on-going job, hackers with malicious intent are always designing new executables which virus scanners don’t yet detect. Some researchers have investigated using </w:t>
+      </w:r>
+      <w:r>
+        <w:rPr/>
+        <w:t>Deep</w:t>
+      </w:r>
+      <w:r>
+        <w:rPr/>
+        <w:t xml:space="preserve"> learning to identify viruses, ensuring virus-scanner technology is always one step ahead</w:t>
       </w:r>
       <w:r>
         <w:rPr>
@@ -177,361 +103,369 @@
         <w:t xml:space="preserve">. </w:t>
       </w:r>
       <w:r>
-        <w:t xml:space="preserve"> I</w:t>
-      </w:r>
-      <w:r>
-        <w:t xml:space="preserve">f successful, </w:t>
-      </w:r>
-      <w:r>
-        <w:t>this would allow anti-virus creators to identify new threats before they’re even known or used maliciously, addressing the issue then.</w:t>
-      </w:r>
-    </w:p>
-    <w:p>
-      <w:pPr>
-        <w:jc w:val="both"/>
+        <w:rPr/>
+        <w:t xml:space="preserve"> If successful, this would allow anti-virus creators to identify new threats before they’re even known or used maliciously, addressing the issue then.</w:t>
+      </w:r>
+    </w:p>
+    <w:p>
+      <w:pPr>
+        <w:pStyle w:val="Normal"/>
+        <w:jc w:val="both"/>
+        <w:rPr/>
       </w:pPr>
       <w:r>
         <w:rPr>
           <w:highlight w:val="yellow"/>
         </w:rPr>
-        <w:t>…</w:t>
+        <w:t xml:space="preserve">Firewalls are a crucial technology to fight against cyberthreats this technology stops any threats from the internet trying to gain access to your local network . As mentioned previous DDoS  are one such attack that a firewall can defend against by </w:t>
       </w:r>
       <w:r>
         <w:rPr>
           <w:highlight w:val="yellow"/>
         </w:rPr>
-        <w:t>More technologies here? Firewalls to filter DDoS packets? RAID/backups to ensure data redundancy and failover? Maybe one paragraph about the deep learning technology mentioned (if it differs to the machine learning virus scanners mentione</w:t>
+        <w:t xml:space="preserve">setting a </w:t>
+      </w:r>
+      <w:r>
+        <w:rPr>
+          <w:rStyle w:val="StrongEmphasis"/>
+          <w:b w:val="false"/>
+          <w:bCs w:val="false"/>
+          <w:highlight w:val="yellow"/>
+        </w:rPr>
+        <w:t>Packet rate per Source</w:t>
       </w:r>
       <w:r>
         <w:rPr>
           <w:highlight w:val="yellow"/>
         </w:rPr>
-        <w:t>d above</w:t>
+        <w:t xml:space="preserve"> maximum </w:t>
       </w:r>
       <w:r>
         <w:rPr>
           <w:highlight w:val="yellow"/>
         </w:rPr>
-        <w:t>)</w:t>
+        <w:t>limit</w:t>
       </w:r>
       <w:r>
         <w:rPr>
           <w:highlight w:val="yellow"/>
         </w:rPr>
-        <w:t xml:space="preserve"> maybe one or two examples</w:t>
-      </w:r>
-      <w:r>
-        <w:rPr>
-          <w:highlight w:val="yellow"/>
-        </w:rPr>
-        <w:t>…</w:t>
-      </w:r>
-    </w:p>
-    <w:p>
-      <w:pPr>
-        <w:jc w:val="both"/>
-      </w:pPr>
-      <w:r>
-        <w:t xml:space="preserve">With all these technologies available, the main current cyberthreat is humans. Social engineering is often used to manipulate or trick staff into giving access or providing information the individual isn’t entitled to. Technologies are slowly </w:t>
-      </w:r>
-      <w:r>
-        <w:t>emerging</w:t>
-      </w:r>
-      <w:r>
-        <w:t xml:space="preserve"> which address this issue</w:t>
-      </w:r>
-      <w:r>
-        <w:t xml:space="preserve">, such as end-to-end encryption, user-side encryption and full storage/data encryption. Such technologies ensure there’s no way for employees or third parties to access data. Even if an employee or staff member was tricked (or had malicious intent), they would not be able to decrypt or access the data without the end-user’s personal device or encryption key(s). Such technology is seen with Snapchat (where </w:t>
+        <w:t>, this will monitor the source of the traffic in to your network and only allow that source to send at the rate you have set in turn stopping a source from sending to much traffic to your network and causing a DDoS attack.</w:t>
+      </w:r>
+    </w:p>
+    <w:p>
+      <w:pPr>
+        <w:pStyle w:val="Normal"/>
+        <w:jc w:val="both"/>
+        <w:rPr/>
+      </w:pPr>
+      <w:r>
+        <w:rPr/>
+        <w:t xml:space="preserve">With all these technologies available, the main current cyberthreat is humans. Social engineering is often used to manipulate or trick staff into giving access or providing information the individual isn’t entitled to. Technologies are slowly emerging which address this issue, such as end-to-end encryption, user-side encryption and full storage/data encryption. Such technologies ensure there’s no way for employees or third parties to access data. Even if an employee or staff member was tricked (or had malicious intent), they would not be able to decrypt or access the data without the end-user’s personal device or encryption key(s). Such technology is seen with Snapchat (where </w:t>
       </w:r>
       <w:r>
         <w:rPr>
           <w:i/>
         </w:rPr>
-        <w:t xml:space="preserve">my </w:t>
-      </w:r>
-      <w:proofErr w:type="gramStart"/>
-      <w:r>
-        <w:rPr>
-          <w:i/>
-        </w:rPr>
-        <w:t>eyes only</w:t>
-      </w:r>
-      <w:proofErr w:type="gramEnd"/>
-      <w:r>
-        <w:rPr>
-          <w:i/>
-        </w:rPr>
-        <w:t xml:space="preserve"> </w:t>
-      </w:r>
-      <w:r>
-        <w:t xml:space="preserve">memories are encrypted using a pin only the user knows) or WhatsApp (where messages are encrypted end-to-end </w:t>
-      </w:r>
-      <w:r>
-        <w:lastRenderedPageBreak/>
-        <w:t>– no server in-between can read them). Even with these technologies, human-error can still exist – if the WhatsApp user loses their phones, all the messages become available to a third party.</w:t>
-      </w:r>
-    </w:p>
-    <w:p>
-      <w:pPr>
-        <w:jc w:val="both"/>
-      </w:pPr>
-      <w:r>
-        <w:t xml:space="preserve">Deep learning will </w:t>
-      </w:r>
-      <w:r>
-        <w:t>like to have</w:t>
-      </w:r>
-      <w:r>
-        <w:t xml:space="preserve"> huge as it will allow computer systems to protect themselves against cyberthreats without having to wait for the cybersecurity engineers to develop a patch for the vulnerability.</w:t>
-      </w:r>
-    </w:p>
-    <w:p>
-      <w:pPr>
-        <w:jc w:val="both"/>
-      </w:pPr>
-      <w:r>
-        <w:t xml:space="preserve">The changes this will have will be very </w:t>
-      </w:r>
-      <w:r>
-        <w:t>impactful</w:t>
-      </w:r>
-      <w:r>
-        <w:t xml:space="preserve"> as it will remove the need for “</w:t>
-      </w:r>
-      <w:proofErr w:type="gramStart"/>
-      <w:r>
-        <w:t>zero day</w:t>
-      </w:r>
-      <w:proofErr w:type="gramEnd"/>
-      <w:r>
-        <w:t xml:space="preserve"> patches” and remove the need for a systems administrator to monitor that their security systems </w:t>
-      </w:r>
-      <w:r>
-        <w:t>have to be</w:t>
-      </w:r>
-      <w:r>
-        <w:t xml:space="preserve"> always up-to-date</w:t>
-      </w:r>
-      <w:r>
-        <w:t>. Deep Learn could even fix a flaw in a routers firewall as it would locate where the entry of the attack starte</w:t>
-      </w:r>
-      <w:r>
-        <w:t>d a</w:t>
-      </w:r>
-      <w:r>
-        <w:t xml:space="preserve">nd </w:t>
-      </w:r>
-      <w:r>
-        <w:t>correct it.</w:t>
-      </w:r>
-    </w:p>
-    <w:p>
-      <w:pPr>
-        <w:jc w:val="both"/>
-      </w:pPr>
-      <w:r>
-        <w:t xml:space="preserve">A personal experience that I had was in 2016 when </w:t>
-      </w:r>
-      <w:r>
-        <w:t xml:space="preserve">A client’s files </w:t>
-      </w:r>
-      <w:r>
-        <w:t>maliciously encrypted</w:t>
-      </w:r>
-      <w:r>
-        <w:t xml:space="preserve">. </w:t>
-      </w:r>
-      <w:r>
-        <w:t>The attacker had encrypted</w:t>
-      </w:r>
-      <w:r>
-        <w:t xml:space="preserve"> the files</w:t>
-      </w:r>
-      <w:r>
-        <w:t xml:space="preserve"> and demanded payment for</w:t>
-      </w:r>
-      <w:r>
-        <w:t xml:space="preserve"> decryption (ransomware).</w:t>
-      </w:r>
-      <w:r>
-        <w:t xml:space="preserve"> With deep learning, this sort of action could have been detected before it happened. </w:t>
-      </w:r>
-      <w:r>
-        <w:t>The original infecting file would have been detected as malicious and deleted, or the actions attempting to encrypt files would have been detected as unusual. Ultimately, this would have saved the client thousands in avoiding downtime and staffing costs in restoring from backups.</w:t>
-      </w:r>
-    </w:p>
-    <w:p>
-      <w:pPr>
-        <w:jc w:val="both"/>
-      </w:pPr>
-      <w:r>
-        <w:t xml:space="preserve">These new technologies have the potential of impacting the job market. As cybersecurity is moved towards machine-based deep learning, the need and demand for cyber security teams may fall. Cyber security experts may need to branch out into other areas of cybersecurity, such as operating, maintaining and securing the new deep learning machines. Further staffing may be required to assist in </w:t>
-      </w:r>
-      <w:r>
-        <w:t>the production of</w:t>
-      </w:r>
-      <w:r>
-        <w:t xml:space="preserve"> algorithms, datasets and statistics for the machines. This may increase the job prospects for other IT experts.</w:t>
-      </w:r>
-    </w:p>
-    <w:p>
-      <w:pPr>
-        <w:jc w:val="both"/>
-      </w:pPr>
-      <w:r>
-        <w:t xml:space="preserve">On a personal level, these technologies help ensure my computer is secure and I remain secure online. This includes virus scanners alerting me of potential threats and encryption ensuring my personal data remains secure. In the future further technologies will assist in ensuring my computer remains protected to any new viruses or exploits which are discovered. </w:t>
-      </w:r>
-      <w:r>
-        <w:t>My daily life will remain like it is now, though that’s just the point – the aim currently is to advance technologies in a way that stays one step ahead of individuals who have malicious intent.</w:t>
-      </w:r>
-    </w:p>
-    <w:p>
-      <w:pPr>
-        <w:jc w:val="both"/>
-      </w:pPr>
-      <w:r>
+        <w:t xml:space="preserve">my eyes only </w:t>
+      </w:r>
+      <w:r>
+        <w:rPr/>
+        <w:t>memories are encrypted using a pin only the user knows) or WhatsApp (where messages are encrypted end-to-end – no server in-between can read them). Even with these technologies, human-error can still exist – if the WhatsApp user loses their phones, all the messages become available to a third party.</w:t>
+      </w:r>
+    </w:p>
+    <w:p>
+      <w:pPr>
+        <w:pStyle w:val="Normal"/>
+        <w:jc w:val="both"/>
+        <w:rPr/>
+      </w:pPr>
+      <w:r>
+        <w:rPr/>
+        <w:t>Deep learning will like to have huge as it will allow computer systems to protect themselves against cyberthreats without having to wait for the cybersecurity engineers to develop a patch for the vulnerability.</w:t>
+      </w:r>
+    </w:p>
+    <w:p>
+      <w:pPr>
+        <w:pStyle w:val="Normal"/>
+        <w:jc w:val="both"/>
+        <w:rPr/>
+      </w:pPr>
+      <w:r>
+        <w:rPr/>
+        <w:t>The changes this will have will be very impactful as it will remove the need for “zero day patches” and remove the need for a systems administrator to monitor that their security systems have to be always up-to-date. Deep Learn</w:t>
+      </w:r>
+      <w:r>
+        <w:rPr/>
+        <w:t>ing</w:t>
+      </w:r>
+      <w:r>
+        <w:rPr/>
+        <w:t xml:space="preserve"> could even fix a flaw in a routers firewall as it would locate where the entry of the attack started and correct it.</w:t>
+      </w:r>
+    </w:p>
+    <w:p>
+      <w:pPr>
+        <w:pStyle w:val="Normal"/>
+        <w:jc w:val="both"/>
+        <w:rPr/>
+      </w:pPr>
+      <w:r>
+        <w:rPr/>
+        <w:t>A personal experience that I had was in 2016 when A client’s files maliciously encrypted. The attacker had encrypted the files and demanded payment for decryption (ransomware). With deep learning, this sort of action could have been detected before it happened. The original infecting file would have been detected as malicious and deleted, or the actions attempting to encrypt files would have been detected as unusual. Ultimately, this would have saved the client thousands in avoiding downtime and staffing costs in restoring from backups.</w:t>
+      </w:r>
+    </w:p>
+    <w:p>
+      <w:pPr>
+        <w:pStyle w:val="Normal"/>
+        <w:jc w:val="both"/>
+        <w:rPr/>
+      </w:pPr>
+      <w:r>
+        <w:rPr/>
+        <w:t>These new technologies have the potential of impacting the job market. As cybersecurity is moved towards machine-based deep learning, the need and demand for cyber security teams may fall. Cyber security experts may need to branch out into other areas of cybersecurity, such as operating, maintaining and securing the new deep learning machines. Further staffing may be required to assist in the production of algorithms, datasets and statistics for the machines. This may increase the job prospects for other IT experts.</w:t>
+      </w:r>
+    </w:p>
+    <w:p>
+      <w:pPr>
+        <w:pStyle w:val="Normal"/>
+        <w:jc w:val="both"/>
+        <w:rPr/>
+      </w:pPr>
+      <w:r>
+        <w:rPr/>
+        <w:t>On a personal level, these technologies help ensure my computer is secure and I remain secure online. This includes virus scanners alerting me of potential threats and encryption ensuring my personal data remains secure. In the future further technologies will assist in ensuring my computer remains protected to any new viruses or exploits which are discovered. My daily life will remain like it is now, though that’s just the point – the aim currently is to advance technologies in a way that stays one step ahead of individuals who have malicious intent.</w:t>
+      </w:r>
+    </w:p>
+    <w:p>
+      <w:pPr>
+        <w:pStyle w:val="Normal"/>
+        <w:jc w:val="both"/>
+        <w:rPr/>
+      </w:pPr>
+      <w:r>
+        <w:rPr/>
         <w:t>For others less technology educated, advancements in virus scanning and security technologies may help in ensuring everyday users are better protected. This may involve more automated, simpler virus scanners, the default use of encryption on files and messages or other means of background security where minimal user input or response is required. Ultimately, this will further reduce the number of major incidents relating to malicious software, hacking or cyberattacks.</w:t>
       </w:r>
     </w:p>
     <w:p>
       <w:pPr>
-        <w:jc w:val="both"/>
-      </w:pPr>
-    </w:p>
-    <w:p>
-      <w:pPr>
-        <w:jc w:val="both"/>
-      </w:pPr>
+        <w:pStyle w:val="Normal"/>
+        <w:jc w:val="both"/>
+        <w:rPr/>
+      </w:pPr>
+      <w:r>
+        <w:rPr/>
+      </w:r>
+    </w:p>
+    <w:p>
+      <w:pPr>
+        <w:pStyle w:val="Normal"/>
+        <w:jc w:val="both"/>
+        <w:rPr/>
+      </w:pPr>
+      <w:r>
+        <w:rPr/>
+      </w:r>
       <w:bookmarkStart w:id="0" w:name="_GoBack"/>
-      <w:bookmarkEnd w:id="0"/>
-    </w:p>
-    <w:p>
-      <w:proofErr w:type="gramStart"/>
-      <w:r>
+      <w:bookmarkStart w:id="1" w:name="_GoBack"/>
+      <w:bookmarkEnd w:id="1"/>
+    </w:p>
+    <w:p>
+      <w:pPr>
+        <w:pStyle w:val="Normal"/>
+        <w:rPr/>
+      </w:pPr>
+      <w:r>
+        <w:rPr/>
         <w:t>References :</w:t>
       </w:r>
-      <w:proofErr w:type="gramEnd"/>
-    </w:p>
-    <w:p>
-      <w:hyperlink r:id="rId4" w:history="1">
+    </w:p>
+    <w:p>
+      <w:pPr>
+        <w:pStyle w:val="Normal"/>
+        <w:rPr/>
+      </w:pPr>
+      <w:hyperlink r:id="rId2">
         <w:r>
           <w:rPr>
-            <w:rStyle w:val="Hyperlink"/>
+            <w:rStyle w:val="InternetLink"/>
           </w:rPr>
           <w:t>https://www.paloaltonetworks.com/cyberpedia/what-is-cyber-security</w:t>
         </w:r>
       </w:hyperlink>
     </w:p>
     <w:p>
-      <w:hyperlink r:id="rId5" w:history="1">
+      <w:pPr>
+        <w:pStyle w:val="Normal"/>
+        <w:rPr/>
+      </w:pPr>
+      <w:hyperlink r:id="rId3">
         <w:r>
           <w:rPr>
-            <w:rStyle w:val="Hyperlink"/>
+            <w:rStyle w:val="InternetLink"/>
           </w:rPr>
           <w:t>https://www.cisco.com/c/en/us/products/security/what-is-cybersecurity.html</w:t>
         </w:r>
       </w:hyperlink>
     </w:p>
     <w:p>
-      <w:hyperlink r:id="rId6" w:history="1">
+      <w:pPr>
+        <w:pStyle w:val="Normal"/>
+        <w:rPr/>
+      </w:pPr>
+      <w:hyperlink r:id="rId4">
         <w:r>
           <w:rPr>
-            <w:rStyle w:val="Hyperlink"/>
+            <w:rStyle w:val="InternetLink"/>
           </w:rPr>
           <w:t>https://umbrella.cisco.com/blog/2013/10/08/top-ten-important-cyber-security-tips-users/</w:t>
         </w:r>
       </w:hyperlink>
     </w:p>
     <w:p>
-      <w:hyperlink r:id="rId7" w:history="1">
+      <w:pPr>
+        <w:pStyle w:val="Normal"/>
+        <w:rPr/>
+      </w:pPr>
+      <w:hyperlink r:id="rId5">
         <w:r>
           <w:rPr>
-            <w:rStyle w:val="Hyperlink"/>
+            <w:rStyle w:val="InternetLink"/>
           </w:rPr>
           <w:t>https://www.youtube.com/watch?v=bPVaOlJ6ln0</w:t>
         </w:r>
       </w:hyperlink>
     </w:p>
     <w:p>
-      <w:hyperlink r:id="rId8" w:history="1">
+      <w:pPr>
+        <w:pStyle w:val="Normal"/>
+        <w:rPr/>
+      </w:pPr>
+      <w:hyperlink r:id="rId6">
         <w:r>
           <w:rPr>
-            <w:rStyle w:val="Hyperlink"/>
+            <w:rStyle w:val="InternetLink"/>
           </w:rPr>
           <w:t>https://www.ecpi.edu/blog/new-cybersecurity-technologies-what-is-shaking-up-the-field</w:t>
         </w:r>
       </w:hyperlink>
     </w:p>
     <w:p>
-      <w:hyperlink r:id="rId9" w:history="1">
+      <w:pPr>
+        <w:pStyle w:val="Normal"/>
+        <w:rPr/>
+      </w:pPr>
+      <w:hyperlink r:id="rId7">
         <w:r>
           <w:rPr>
-            <w:rStyle w:val="Hyperlink"/>
+            <w:rStyle w:val="InternetLink"/>
           </w:rPr>
           <w:t>https://resources.infosecinstitute.com/artificial-intelligence-impact-cyber-security/</w:t>
         </w:r>
       </w:hyperlink>
     </w:p>
     <w:p>
-      <w:hyperlink r:id="rId10" w:history="1">
+      <w:pPr>
+        <w:pStyle w:val="Normal"/>
+        <w:rPr/>
+      </w:pPr>
+      <w:hyperlink r:id="rId8">
         <w:r>
           <w:rPr>
-            <w:rStyle w:val="Hyperlink"/>
+            <w:rStyle w:val="InternetLink"/>
           </w:rPr>
           <w:t>https://software.intel.com/en-us/articles/intel-processors-for-deep-learning-training</w:t>
         </w:r>
       </w:hyperlink>
     </w:p>
     <w:p>
-      <w:hyperlink r:id="rId11" w:history="1">
+      <w:pPr>
+        <w:pStyle w:val="Normal"/>
+        <w:rPr/>
+      </w:pPr>
+      <w:hyperlink r:id="rId10">
         <w:r>
           <w:rPr>
-            <w:rStyle w:val="Hyperlink"/>
+            <w:rStyle w:val="InternetLink"/>
           </w:rPr>
           <w:t>https://towardsdatascience.com/decoding-deep-learning-a-big-lie-or-the-next-big-thing-b924298f26d4?gi=51389740879</w:t>
         </w:r>
       </w:hyperlink>
     </w:p>
-    <w:p/>
-    <w:p/>
+    <w:p>
+      <w:pPr>
+        <w:pStyle w:val="Normal"/>
+        <w:rPr/>
+      </w:pPr>
+      <w:r>
+        <w:rPr>
+          <w:rStyle w:val="InternetLink"/>
+        </w:rPr>
+        <w:t>https://www.cisco.com/c/en/us/td/docs/switches/lan/catalyst6500/ios/15-0SY/configuration/guide/15_0_sy_swcg/denial_of_service.pdf</w:t>
+      </w:r>
+    </w:p>
+    <w:p>
+      <w:pPr>
+        <w:pStyle w:val="Normal"/>
+        <w:rPr/>
+      </w:pPr>
+      <w:r>
+        <w:rPr/>
+      </w:r>
+    </w:p>
+    <w:p>
+      <w:pPr>
+        <w:pStyle w:val="Normal"/>
+        <w:widowControl/>
+        <w:bidi w:val="0"/>
+        <w:spacing w:lineRule="auto" w:line="259" w:before="0" w:after="160"/>
+        <w:jc w:val="left"/>
+        <w:rPr/>
+      </w:pPr>
+      <w:r>
+        <w:rPr/>
+      </w:r>
+    </w:p>
     <w:sectPr>
+      <w:type w:val="nextPage"/>
       <w:pgSz w:w="11906" w:h="16838"/>
-      <w:pgMar w:top="1440" w:right="1440" w:bottom="1440" w:left="1440" w:header="708" w:footer="708" w:gutter="0"/>
-      <w:cols w:space="708"/>
-      <w:docGrid w:linePitch="360"/>
+      <w:pgMar w:left="1440" w:right="1440" w:header="720" w:top="1440" w:footer="720" w:bottom="1440" w:gutter="0"/>
+      <w:pgNumType w:fmt="decimal"/>
+      <w:formProt w:val="false"/>
+      <w:textDirection w:val="lrTb"/>
+      <w:docGrid w:type="default" w:linePitch="360" w:charSpace="4096"/>
     </w:sectPr>
   </w:body>
 </w:document>
 </file>
 
 <file path=word/styles.xml><?xml version="1.0" encoding="utf-8"?>
-<w:styles xmlns:mc="http://schemas.openxmlformats.org/markup-compatibility/2006" xmlns:r="http://schemas.openxmlformats.org/officeDocument/2006/relationships" xmlns:w="http://schemas.openxmlformats.org/wordprocessingml/2006/main" xmlns:w14="http://schemas.microsoft.com/office/word/2010/wordml" xmlns:w15="http://schemas.microsoft.com/office/word/2012/wordml" xmlns:w16cid="http://schemas.microsoft.com/office/word/2016/wordml/cid" xmlns:w16se="http://schemas.microsoft.com/office/word/2015/wordml/symex" mc:Ignorable="w14 w15 w16se w16cid">
+<w:styles xmlns:w="http://schemas.openxmlformats.org/wordprocessingml/2006/main" xmlns:w14="http://schemas.microsoft.com/office/word/2010/wordml" xmlns:mc="http://schemas.openxmlformats.org/markup-compatibility/2006" mc:Ignorable="w14">
   <w:docDefaults>
     <w:rPrDefault>
       <w:rPr>
-        <w:rFonts w:asciiTheme="minorHAnsi" w:eastAsiaTheme="minorHAnsi" w:hAnsiTheme="minorHAnsi" w:cstheme="minorBidi"/>
+        <w:rFonts w:ascii="Calibri" w:hAnsi="Calibri" w:eastAsia="Calibri" w:cs="" w:asciiTheme="minorHAnsi" w:cstheme="minorBidi" w:eastAsiaTheme="minorHAnsi" w:hAnsiTheme="minorHAnsi"/>
         <w:sz w:val="22"/>
         <w:szCs w:val="22"/>
         <w:lang w:val="en-AU" w:eastAsia="en-US" w:bidi="ar-SA"/>
       </w:rPr>
     </w:rPrDefault>
     <w:pPrDefault>
-      <w:pPr>
-        <w:spacing w:after="160" w:line="259" w:lineRule="auto"/>
-      </w:pPr>
+      <w:pPr/>
     </w:pPrDefault>
   </w:docDefaults>
   <w:latentStyles w:defLockedState="0" w:defUIPriority="99" w:defSemiHidden="0" w:defUnhideWhenUsed="0" w:defQFormat="0" w:count="375">
     <w:lsdException w:name="Normal" w:uiPriority="0" w:qFormat="1"/>
     <w:lsdException w:name="heading 1" w:uiPriority="9" w:qFormat="1"/>
-    <w:lsdException w:name="heading 2" w:semiHidden="1" w:uiPriority="9" w:unhideWhenUsed="1" w:qFormat="1"/>
-    <w:lsdException w:name="heading 3" w:semiHidden="1" w:uiPriority="9" w:unhideWhenUsed="1" w:qFormat="1"/>
-    <w:lsdException w:name="heading 4" w:semiHidden="1" w:uiPriority="9" w:unhideWhenUsed="1" w:qFormat="1"/>
-    <w:lsdException w:name="heading 5" w:semiHidden="1" w:uiPriority="9" w:unhideWhenUsed="1" w:qFormat="1"/>
-    <w:lsdException w:name="heading 6" w:semiHidden="1" w:uiPriority="9" w:unhideWhenUsed="1" w:qFormat="1"/>
-    <w:lsdException w:name="heading 7" w:semiHidden="1" w:uiPriority="9" w:unhideWhenUsed="1" w:qFormat="1"/>
-    <w:lsdException w:name="heading 8" w:semiHidden="1" w:uiPriority="9" w:unhideWhenUsed="1" w:qFormat="1"/>
-    <w:lsdException w:name="heading 9" w:semiHidden="1" w:uiPriority="9" w:unhideWhenUsed="1" w:qFormat="1"/>
+    <w:lsdException w:name="heading 2" w:uiPriority="9" w:semiHidden="1" w:unhideWhenUsed="1" w:qFormat="1"/>
+    <w:lsdException w:name="heading 3" w:uiPriority="9" w:semiHidden="1" w:unhideWhenUsed="1" w:qFormat="1"/>
+    <w:lsdException w:name="heading 4" w:uiPriority="9" w:semiHidden="1" w:unhideWhenUsed="1" w:qFormat="1"/>
+    <w:lsdException w:name="heading 5" w:uiPriority="9" w:semiHidden="1" w:unhideWhenUsed="1" w:qFormat="1"/>
+    <w:lsdException w:name="heading 6" w:uiPriority="9" w:semiHidden="1" w:unhideWhenUsed="1" w:qFormat="1"/>
+    <w:lsdException w:name="heading 7" w:uiPriority="9" w:semiHidden="1" w:unhideWhenUsed="1" w:qFormat="1"/>
+    <w:lsdException w:name="heading 8" w:uiPriority="9" w:semiHidden="1" w:unhideWhenUsed="1" w:qFormat="1"/>
+    <w:lsdException w:name="heading 9" w:uiPriority="9" w:semiHidden="1" w:unhideWhenUsed="1" w:qFormat="1"/>
     <w:lsdException w:name="index 1" w:semiHidden="1" w:unhideWhenUsed="1"/>
     <w:lsdException w:name="index 2" w:semiHidden="1" w:unhideWhenUsed="1"/>
     <w:lsdException w:name="index 3" w:semiHidden="1" w:unhideWhenUsed="1"/>
@@ -541,22 +475,22 @@
     <w:lsdException w:name="index 7" w:semiHidden="1" w:unhideWhenUsed="1"/>
     <w:lsdException w:name="index 8" w:semiHidden="1" w:unhideWhenUsed="1"/>
     <w:lsdException w:name="index 9" w:semiHidden="1" w:unhideWhenUsed="1"/>
-    <w:lsdException w:name="toc 1" w:semiHidden="1" w:uiPriority="39" w:unhideWhenUsed="1"/>
-    <w:lsdException w:name="toc 2" w:semiHidden="1" w:uiPriority="39" w:unhideWhenUsed="1"/>
-    <w:lsdException w:name="toc 3" w:semiHidden="1" w:uiPriority="39" w:unhideWhenUsed="1"/>
-    <w:lsdException w:name="toc 4" w:semiHidden="1" w:uiPriority="39" w:unhideWhenUsed="1"/>
-    <w:lsdException w:name="toc 5" w:semiHidden="1" w:uiPriority="39" w:unhideWhenUsed="1"/>
-    <w:lsdException w:name="toc 6" w:semiHidden="1" w:uiPriority="39" w:unhideWhenUsed="1"/>
-    <w:lsdException w:name="toc 7" w:semiHidden="1" w:uiPriority="39" w:unhideWhenUsed="1"/>
-    <w:lsdException w:name="toc 8" w:semiHidden="1" w:uiPriority="39" w:unhideWhenUsed="1"/>
-    <w:lsdException w:name="toc 9" w:semiHidden="1" w:uiPriority="39" w:unhideWhenUsed="1"/>
+    <w:lsdException w:name="toc 1" w:uiPriority="39" w:semiHidden="1" w:unhideWhenUsed="1"/>
+    <w:lsdException w:name="toc 2" w:uiPriority="39" w:semiHidden="1" w:unhideWhenUsed="1"/>
+    <w:lsdException w:name="toc 3" w:uiPriority="39" w:semiHidden="1" w:unhideWhenUsed="1"/>
+    <w:lsdException w:name="toc 4" w:uiPriority="39" w:semiHidden="1" w:unhideWhenUsed="1"/>
+    <w:lsdException w:name="toc 5" w:uiPriority="39" w:semiHidden="1" w:unhideWhenUsed="1"/>
+    <w:lsdException w:name="toc 6" w:uiPriority="39" w:semiHidden="1" w:unhideWhenUsed="1"/>
+    <w:lsdException w:name="toc 7" w:uiPriority="39" w:semiHidden="1" w:unhideWhenUsed="1"/>
+    <w:lsdException w:name="toc 8" w:uiPriority="39" w:semiHidden="1" w:unhideWhenUsed="1"/>
+    <w:lsdException w:name="toc 9" w:uiPriority="39" w:semiHidden="1" w:unhideWhenUsed="1"/>
     <w:lsdException w:name="Normal Indent" w:semiHidden="1" w:unhideWhenUsed="1"/>
     <w:lsdException w:name="footnote text" w:semiHidden="1" w:unhideWhenUsed="1"/>
     <w:lsdException w:name="annotation text" w:semiHidden="1" w:unhideWhenUsed="1"/>
     <w:lsdException w:name="header" w:semiHidden="1" w:unhideWhenUsed="1"/>
     <w:lsdException w:name="footer" w:semiHidden="1" w:unhideWhenUsed="1"/>
     <w:lsdException w:name="index heading" w:semiHidden="1" w:unhideWhenUsed="1"/>
-    <w:lsdException w:name="caption" w:semiHidden="1" w:uiPriority="35" w:unhideWhenUsed="1" w:qFormat="1"/>
+    <w:lsdException w:name="caption" w:uiPriority="35" w:semiHidden="1" w:unhideWhenUsed="1" w:qFormat="1"/>
     <w:lsdException w:name="table of figures" w:semiHidden="1" w:unhideWhenUsed="1"/>
     <w:lsdException w:name="envelope address" w:semiHidden="1" w:unhideWhenUsed="1"/>
     <w:lsdException w:name="envelope return" w:semiHidden="1" w:unhideWhenUsed="1"/>
@@ -587,7 +521,7 @@
     <w:lsdException w:name="Title" w:uiPriority="10" w:qFormat="1"/>
     <w:lsdException w:name="Closing" w:semiHidden="1" w:unhideWhenUsed="1"/>
     <w:lsdException w:name="Signature" w:semiHidden="1" w:unhideWhenUsed="1"/>
-    <w:lsdException w:name="Default Paragraph Font" w:semiHidden="1" w:uiPriority="1" w:unhideWhenUsed="1"/>
+    <w:lsdException w:name="Default Paragraph Font" w:uiPriority="1" w:semiHidden="1" w:unhideWhenUsed="1"/>
     <w:lsdException w:name="Body Text" w:semiHidden="1" w:unhideWhenUsed="1"/>
     <w:lsdException w:name="Body Text Indent" w:semiHidden="1" w:unhideWhenUsed="1"/>
     <w:lsdException w:name="List Continue" w:semiHidden="1" w:unhideWhenUsed="1"/>
@@ -787,8 +721,8 @@
     <w:lsdException w:name="Subtle Reference" w:uiPriority="31" w:qFormat="1"/>
     <w:lsdException w:name="Intense Reference" w:uiPriority="32" w:qFormat="1"/>
     <w:lsdException w:name="Book Title" w:uiPriority="33" w:qFormat="1"/>
-    <w:lsdException w:name="Bibliography" w:semiHidden="1" w:uiPriority="37" w:unhideWhenUsed="1"/>
-    <w:lsdException w:name="TOC Heading" w:semiHidden="1" w:uiPriority="39" w:unhideWhenUsed="1" w:qFormat="1"/>
+    <w:lsdException w:name="Bibliography" w:uiPriority="37" w:semiHidden="1" w:unhideWhenUsed="1"/>
+    <w:lsdException w:name="TOC Heading" w:uiPriority="39" w:semiHidden="1" w:unhideWhenUsed="1" w:qFormat="1"/>
     <w:lsdException w:name="Plain Table 1" w:uiPriority="41"/>
     <w:lsdException w:name="Plain Table 2" w:uiPriority="42"/>
     <w:lsdException w:name="Plain Table 3" w:uiPriority="43"/>
@@ -898,58 +832,204 @@
     <w:lsdException w:name="Hashtag" w:semiHidden="1" w:unhideWhenUsed="1"/>
     <w:lsdException w:name="Unresolved Mention" w:semiHidden="1" w:unhideWhenUsed="1"/>
   </w:latentStyles>
-  <w:style w:type="paragraph" w:default="1" w:styleId="Normal">
+  <w:style w:type="paragraph" w:styleId="Normal" w:default="1">
     <w:name w:val="Normal"/>
     <w:qFormat/>
+    <w:pPr>
+      <w:widowControl/>
+      <w:bidi w:val="0"/>
+      <w:spacing w:lineRule="auto" w:line="259" w:before="0" w:after="160"/>
+      <w:jc w:val="left"/>
+    </w:pPr>
+    <w:rPr>
+      <w:rFonts w:ascii="Calibri" w:hAnsi="Calibri" w:eastAsia="Calibri" w:cs="" w:asciiTheme="minorHAnsi" w:cstheme="minorBidi" w:eastAsiaTheme="minorHAnsi" w:hAnsiTheme="minorHAnsi"/>
+      <w:color w:val="auto"/>
+      <w:kern w:val="0"/>
+      <w:sz w:val="22"/>
+      <w:szCs w:val="22"/>
+      <w:lang w:val="en-AU" w:eastAsia="en-US" w:bidi="ar-SA"/>
+    </w:rPr>
   </w:style>
   <w:style w:type="paragraph" w:styleId="Heading1">
-    <w:name w:val="heading 1"/>
+    <w:name w:val="Heading 1"/>
     <w:basedOn w:val="Normal"/>
     <w:next w:val="Normal"/>
     <w:link w:val="Heading1Char"/>
     <w:uiPriority w:val="9"/>
     <w:qFormat/>
-    <w:rsid w:val="00E72D86"/>
+    <w:rsid w:val="00e72d86"/>
     <w:pPr>
-      <w:keepNext/>
+      <w:keepNext w:val="true"/>
       <w:keepLines/>
       <w:spacing w:before="240" w:after="0"/>
       <w:outlineLvl w:val="0"/>
     </w:pPr>
     <w:rPr>
-      <w:rFonts w:asciiTheme="majorHAnsi" w:eastAsiaTheme="majorEastAsia" w:hAnsiTheme="majorHAnsi" w:cstheme="majorBidi"/>
-      <w:color w:val="2F5496" w:themeColor="accent1" w:themeShade="BF"/>
+      <w:rFonts w:ascii="Calibri Light" w:hAnsi="Calibri Light" w:eastAsia="" w:cs="" w:asciiTheme="majorHAnsi" w:cstheme="majorBidi" w:eastAsiaTheme="majorEastAsia" w:hAnsiTheme="majorHAnsi"/>
+      <w:color w:val="2F5496" w:themeColor="accent1" w:themeShade="bf"/>
       <w:sz w:val="32"/>
       <w:szCs w:val="32"/>
     </w:rPr>
   </w:style>
   <w:style w:type="paragraph" w:styleId="Heading2">
-    <w:name w:val="heading 2"/>
+    <w:name w:val="Heading 2"/>
     <w:basedOn w:val="Normal"/>
     <w:next w:val="Normal"/>
     <w:link w:val="Heading2Char"/>
     <w:uiPriority w:val="9"/>
     <w:unhideWhenUsed/>
     <w:qFormat/>
-    <w:rsid w:val="00E72D86"/>
+    <w:rsid w:val="00e72d86"/>
     <w:pPr>
-      <w:keepNext/>
+      <w:keepNext w:val="true"/>
       <w:keepLines/>
       <w:spacing w:before="40" w:after="0"/>
       <w:outlineLvl w:val="1"/>
     </w:pPr>
     <w:rPr>
-      <w:rFonts w:asciiTheme="majorHAnsi" w:eastAsiaTheme="majorEastAsia" w:hAnsiTheme="majorHAnsi" w:cstheme="majorBidi"/>
-      <w:color w:val="2F5496" w:themeColor="accent1" w:themeShade="BF"/>
+      <w:rFonts w:ascii="Calibri Light" w:hAnsi="Calibri Light" w:eastAsia="" w:cs="" w:asciiTheme="majorHAnsi" w:cstheme="majorBidi" w:eastAsiaTheme="majorEastAsia" w:hAnsiTheme="majorHAnsi"/>
+      <w:color w:val="2F5496" w:themeColor="accent1" w:themeShade="bf"/>
       <w:sz w:val="26"/>
       <w:szCs w:val="26"/>
     </w:rPr>
   </w:style>
-  <w:style w:type="character" w:default="1" w:styleId="DefaultParagraphFont">
+  <w:style w:type="character" w:styleId="DefaultParagraphFont" w:default="1">
     <w:name w:val="Default Paragraph Font"/>
     <w:uiPriority w:val="1"/>
     <w:semiHidden/>
     <w:unhideWhenUsed/>
+    <w:qFormat/>
+    <w:rPr/>
+  </w:style>
+  <w:style w:type="character" w:styleId="Heading1Char" w:customStyle="1">
+    <w:name w:val="Heading 1 Char"/>
+    <w:basedOn w:val="DefaultParagraphFont"/>
+    <w:link w:val="Heading1"/>
+    <w:uiPriority w:val="9"/>
+    <w:qFormat/>
+    <w:rsid w:val="00e72d86"/>
+    <w:rPr>
+      <w:rFonts w:ascii="Calibri Light" w:hAnsi="Calibri Light" w:eastAsia="" w:cs="" w:asciiTheme="majorHAnsi" w:cstheme="majorBidi" w:eastAsiaTheme="majorEastAsia" w:hAnsiTheme="majorHAnsi"/>
+      <w:color w:val="2F5496" w:themeColor="accent1" w:themeShade="bf"/>
+      <w:sz w:val="32"/>
+      <w:szCs w:val="32"/>
+    </w:rPr>
+  </w:style>
+  <w:style w:type="character" w:styleId="Heading2Char" w:customStyle="1">
+    <w:name w:val="Heading 2 Char"/>
+    <w:basedOn w:val="DefaultParagraphFont"/>
+    <w:link w:val="Heading2"/>
+    <w:uiPriority w:val="9"/>
+    <w:qFormat/>
+    <w:rsid w:val="00e72d86"/>
+    <w:rPr>
+      <w:rFonts w:ascii="Calibri Light" w:hAnsi="Calibri Light" w:eastAsia="" w:cs="" w:asciiTheme="majorHAnsi" w:cstheme="majorBidi" w:eastAsiaTheme="majorEastAsia" w:hAnsiTheme="majorHAnsi"/>
+      <w:color w:val="2F5496" w:themeColor="accent1" w:themeShade="bf"/>
+      <w:sz w:val="26"/>
+      <w:szCs w:val="26"/>
+    </w:rPr>
+  </w:style>
+  <w:style w:type="character" w:styleId="InternetLink">
+    <w:name w:val="Internet Link"/>
+    <w:basedOn w:val="DefaultParagraphFont"/>
+    <w:uiPriority w:val="99"/>
+    <w:unhideWhenUsed/>
+    <w:rsid w:val="00f06b41"/>
+    <w:rPr>
+      <w:color w:val="0563C1" w:themeColor="hyperlink"/>
+      <w:u w:val="single"/>
+    </w:rPr>
+  </w:style>
+  <w:style w:type="character" w:styleId="UnresolvedMention">
+    <w:name w:val="Unresolved Mention"/>
+    <w:basedOn w:val="DefaultParagraphFont"/>
+    <w:uiPriority w:val="99"/>
+    <w:semiHidden/>
+    <w:unhideWhenUsed/>
+    <w:qFormat/>
+    <w:rsid w:val="00f06b41"/>
+    <w:rPr>
+      <w:color w:val="605E5C"/>
+      <w:shd w:fill="E1DFDD" w:val="clear"/>
+    </w:rPr>
+  </w:style>
+  <w:style w:type="character" w:styleId="ListLabel1">
+    <w:name w:val="ListLabel 1"/>
+    <w:qFormat/>
+    <w:rPr/>
+  </w:style>
+  <w:style w:type="character" w:styleId="StrongEmphasis">
+    <w:name w:val="Strong Emphasis"/>
+    <w:qFormat/>
+    <w:rPr>
+      <w:b/>
+      <w:bCs/>
+    </w:rPr>
+  </w:style>
+  <w:style w:type="paragraph" w:styleId="Heading">
+    <w:name w:val="Heading"/>
+    <w:basedOn w:val="Normal"/>
+    <w:next w:val="TextBody"/>
+    <w:qFormat/>
+    <w:pPr>
+      <w:keepNext w:val="true"/>
+      <w:spacing w:before="240" w:after="120"/>
+    </w:pPr>
+    <w:rPr>
+      <w:rFonts w:ascii="Liberation Sans" w:hAnsi="Liberation Sans" w:eastAsia="Microsoft YaHei" w:cs="Lucida Sans"/>
+      <w:sz w:val="28"/>
+      <w:szCs w:val="28"/>
+    </w:rPr>
+  </w:style>
+  <w:style w:type="paragraph" w:styleId="TextBody">
+    <w:name w:val="Body Text"/>
+    <w:basedOn w:val="Normal"/>
+    <w:pPr>
+      <w:spacing w:lineRule="auto" w:line="276" w:before="0" w:after="140"/>
+    </w:pPr>
+    <w:rPr/>
+  </w:style>
+  <w:style w:type="paragraph" w:styleId="List">
+    <w:name w:val="List"/>
+    <w:basedOn w:val="TextBody"/>
+    <w:pPr/>
+    <w:rPr>
+      <w:rFonts w:cs="Lucida Sans"/>
+    </w:rPr>
+  </w:style>
+  <w:style w:type="paragraph" w:styleId="Caption">
+    <w:name w:val="Caption"/>
+    <w:basedOn w:val="Normal"/>
+    <w:qFormat/>
+    <w:pPr>
+      <w:suppressLineNumbers/>
+      <w:spacing w:before="120" w:after="120"/>
+    </w:pPr>
+    <w:rPr>
+      <w:rFonts w:cs="Lucida Sans"/>
+      <w:i/>
+      <w:iCs/>
+      <w:sz w:val="24"/>
+      <w:szCs w:val="24"/>
+    </w:rPr>
+  </w:style>
+  <w:style w:type="paragraph" w:styleId="Index">
+    <w:name w:val="Index"/>
+    <w:basedOn w:val="Normal"/>
+    <w:qFormat/>
+    <w:pPr>
+      <w:suppressLineNumbers/>
+    </w:pPr>
+    <w:rPr>
+      <w:rFonts w:cs="Lucida Sans"/>
+    </w:rPr>
+  </w:style>
+  <w:style w:type="numbering" w:styleId="NoList" w:default="1">
+    <w:name w:val="No List"/>
+    <w:uiPriority w:val="99"/>
+    <w:semiHidden/>
+    <w:unhideWhenUsed/>
+    <w:qFormat/>
   </w:style>
   <w:style w:type="table" w:default="1" w:styleId="TableNormal">
     <w:name w:val="Normal Table"/>
@@ -965,61 +1045,6 @@
         <w:right w:w="108" w:type="dxa"/>
       </w:tblCellMar>
     </w:tblPr>
-  </w:style>
-  <w:style w:type="numbering" w:default="1" w:styleId="NoList">
-    <w:name w:val="No List"/>
-    <w:uiPriority w:val="99"/>
-    <w:semiHidden/>
-    <w:unhideWhenUsed/>
-  </w:style>
-  <w:style w:type="character" w:customStyle="1" w:styleId="Heading1Char">
-    <w:name w:val="Heading 1 Char"/>
-    <w:basedOn w:val="DefaultParagraphFont"/>
-    <w:link w:val="Heading1"/>
-    <w:uiPriority w:val="9"/>
-    <w:rsid w:val="00E72D86"/>
-    <w:rPr>
-      <w:rFonts w:asciiTheme="majorHAnsi" w:eastAsiaTheme="majorEastAsia" w:hAnsiTheme="majorHAnsi" w:cstheme="majorBidi"/>
-      <w:color w:val="2F5496" w:themeColor="accent1" w:themeShade="BF"/>
-      <w:sz w:val="32"/>
-      <w:szCs w:val="32"/>
-    </w:rPr>
-  </w:style>
-  <w:style w:type="character" w:customStyle="1" w:styleId="Heading2Char">
-    <w:name w:val="Heading 2 Char"/>
-    <w:basedOn w:val="DefaultParagraphFont"/>
-    <w:link w:val="Heading2"/>
-    <w:uiPriority w:val="9"/>
-    <w:rsid w:val="00E72D86"/>
-    <w:rPr>
-      <w:rFonts w:asciiTheme="majorHAnsi" w:eastAsiaTheme="majorEastAsia" w:hAnsiTheme="majorHAnsi" w:cstheme="majorBidi"/>
-      <w:color w:val="2F5496" w:themeColor="accent1" w:themeShade="BF"/>
-      <w:sz w:val="26"/>
-      <w:szCs w:val="26"/>
-    </w:rPr>
-  </w:style>
-  <w:style w:type="character" w:styleId="Hyperlink">
-    <w:name w:val="Hyperlink"/>
-    <w:basedOn w:val="DefaultParagraphFont"/>
-    <w:uiPriority w:val="99"/>
-    <w:unhideWhenUsed/>
-    <w:rsid w:val="00F06B41"/>
-    <w:rPr>
-      <w:color w:val="0563C1" w:themeColor="hyperlink"/>
-      <w:u w:val="single"/>
-    </w:rPr>
-  </w:style>
-  <w:style w:type="character" w:styleId="UnresolvedMention">
-    <w:name w:val="Unresolved Mention"/>
-    <w:basedOn w:val="DefaultParagraphFont"/>
-    <w:uiPriority w:val="99"/>
-    <w:semiHidden/>
-    <w:unhideWhenUsed/>
-    <w:rsid w:val="00F06B41"/>
-    <w:rPr>
-      <w:color w:val="605E5C"/>
-      <w:shd w:val="clear" w:color="auto" w:fill="E1DFDD"/>
-    </w:rPr>
   </w:style>
 </w:styles>
 </file>

</xml_diff>

<commit_message>
Ryan - added cite to report
</commit_message>
<xml_diff>
--- a/Draft Files/IT Technologies - Cyber Security Draft - Ryan - Dylan edit.docx
+++ b/Draft Files/IT Technologies - Cyber Security Draft - Ryan - Dylan edit.docx
@@ -86,15 +86,27 @@
       </w:pPr>
       <w:r>
         <w:rPr/>
-        <w:t xml:space="preserve">Technologies such as virus scanners can be used to identify and eliminate malicious software and files before they even have a chance to execute. This in some cases can entirely prevent the destruction of data or compromising of a machine, if the data base of known viruses remains up-to-date. Maintaining virus databases is an on-going job, hackers with malicious intent are always designing new executables which virus scanners don’t yet detect. Some researchers have investigated using </w:t>
-      </w:r>
-      <w:r>
-        <w:rPr/>
-        <w:t>Deep</w:t>
-      </w:r>
-      <w:r>
-        <w:rPr/>
-        <w:t xml:space="preserve"> learning to identify viruses, ensuring virus-scanner technology is always one step ahead</w:t>
+        <w:t xml:space="preserve">Technologies such as virus scanners can be used to identify and eliminate malicious software and files before they even have a chance to execute. This in some cases can entirely prevent the destruction of data or compromising of a machine, if the data base of known viruses remains up-to-date. Maintaining virus databases is an on-going job, hackers with malicious intent are always designing new executables which virus scanners don’t yet detect. Some researchers have investigated using Deep learning to identify viruses, ensuring virus-scanner technology is always one step ahead </w:t>
+      </w:r>
+      <w:r>
+        <w:rPr/>
+        <w:t>(</w:t>
+      </w:r>
+      <w:r>
+        <w:rPr>
+          <w:rStyle w:val="InternetLink"/>
+          <w:color w:val="auto"/>
+          <w:u w:val="none"/>
+        </w:rPr>
+        <w:t xml:space="preserve">Artificial Intelligence and Its Impact on Cyber Security, 2017 </w:t>
+      </w:r>
+      <w:r>
+        <w:rPr>
+          <w:rStyle w:val="InternetLink"/>
+          <w:color w:val="auto"/>
+          <w:u w:val="none"/>
+        </w:rPr>
+        <w:t>)</w:t>
       </w:r>
       <w:r>
         <w:rPr>
@@ -117,13 +129,7 @@
         <w:rPr>
           <w:highlight w:val="yellow"/>
         </w:rPr>
-        <w:t xml:space="preserve">Firewalls are a crucial technology to fight against cyberthreats this technology stops any threats from the internet trying to gain access to your local network . As mentioned previous DDoS  are one such attack that a firewall can defend against by </w:t>
-      </w:r>
-      <w:r>
-        <w:rPr>
-          <w:highlight w:val="yellow"/>
-        </w:rPr>
-        <w:t xml:space="preserve">setting a </w:t>
+        <w:t xml:space="preserve">Firewalls are a crucial technology to fight against cyberthreats this technology stops any threats from the internet trying to gain access to your local network . As mentioned previous DDoS  are one such attack that a firewall can defend against by setting a </w:t>
       </w:r>
       <w:r>
         <w:rPr>
@@ -138,19 +144,40 @@
         <w:rPr>
           <w:highlight w:val="yellow"/>
         </w:rPr>
-        <w:t xml:space="preserve"> maximum </w:t>
+        <w:t xml:space="preserve"> maximum limit </w:t>
       </w:r>
       <w:r>
         <w:rPr>
           <w:highlight w:val="yellow"/>
         </w:rPr>
-        <w:t>limit</w:t>
+        <w:t>(QoS Rate limiting)</w:t>
       </w:r>
       <w:r>
         <w:rPr>
           <w:highlight w:val="yellow"/>
         </w:rPr>
-        <w:t>, this will monitor the source of the traffic in to your network and only allow that source to send at the rate you have set in turn stopping a source from sending to much traffic to your network and causing a DDoS attack.</w:t>
+        <w:t xml:space="preserve">, this will monitor the source of the traffic in to your network and only allow that source to send at the rate you have set in turn stopping a source from sending to much traffic to your network and causing a DDoS attack </w:t>
+      </w:r>
+      <w:r>
+        <w:rPr>
+          <w:highlight w:val="yellow"/>
+        </w:rPr>
+        <w:t>(</w:t>
+      </w:r>
+      <w:r>
+        <w:rPr>
+          <w:rStyle w:val="InternetLink"/>
+          <w:color w:val="auto"/>
+          <w:highlight w:val="yellow"/>
+          <w:u w:val="none"/>
+        </w:rPr>
+        <w:t>How to Stop a DDoS Attack in Its Tracks (Case Study),2018)</w:t>
+      </w:r>
+      <w:r>
+        <w:rPr>
+          <w:highlight w:val="yellow"/>
+        </w:rPr>
+        <w:t>.</w:t>
       </w:r>
     </w:p>
     <w:p>
@@ -193,15 +220,7 @@
       </w:pPr>
       <w:r>
         <w:rPr/>
-        <w:t>The changes this will have will be very impactful as it will remove the need for “zero day patches” and remove the need for a systems administrator to monitor that their security systems have to be always up-to-date. Deep Learn</w:t>
-      </w:r>
-      <w:r>
-        <w:rPr/>
-        <w:t>ing</w:t>
-      </w:r>
-      <w:r>
-        <w:rPr/>
-        <w:t xml:space="preserve"> could even fix a flaw in a routers firewall as it would locate where the entry of the attack started and correct it.</w:t>
+        <w:t>The changes this will have will be very impactful as it will remove the need for “zero day patches” and remove the need for a systems administrator to monitor that their security systems have to be always up-to-date. Deep Learning could even fix a flaw in a routers firewall as it would locate where the entry of the attack started and correct it.</w:t>
       </w:r>
     </w:p>
     <w:p>
@@ -284,22 +303,123 @@
     <w:p>
       <w:pPr>
         <w:pStyle w:val="Normal"/>
-        <w:rPr/>
-      </w:pPr>
+        <w:rPr>
+          <w:rStyle w:val="InternetLink"/>
+        </w:rPr>
+      </w:pPr>
+      <w:r>
+        <w:rPr/>
+      </w:r>
+    </w:p>
+    <w:p>
+      <w:pPr>
+        <w:pStyle w:val="Normal"/>
+        <w:rPr/>
+      </w:pPr>
+      <w:r>
+        <w:rPr>
+          <w:rStyle w:val="InternetLink"/>
+          <w:color w:val="auto"/>
+          <w:u w:val="none"/>
+        </w:rPr>
+        <w:t>‘</w:t>
+      </w:r>
+      <w:r>
+        <w:rPr>
+          <w:rStyle w:val="InternetLink"/>
+          <w:color w:val="auto"/>
+          <w:u w:val="none"/>
+        </w:rPr>
+        <w:t xml:space="preserve">What is Cybersecurity? - Palo Alto Networks’, </w:t>
+      </w:r>
+      <w:r>
+        <w:rPr>
+          <w:rStyle w:val="InternetLink"/>
+          <w:color w:val="auto"/>
+          <w:u w:val="none"/>
+        </w:rPr>
+        <w:t xml:space="preserve">web page, </w:t>
+      </w:r>
+      <w:r>
+        <w:rPr>
+          <w:rStyle w:val="InternetLink"/>
+          <w:color w:val="auto"/>
+          <w:u w:val="none"/>
+        </w:rPr>
+        <w:t>viewed 6 April 2019, &lt;</w:t>
+      </w:r>
       <w:hyperlink r:id="rId2">
         <w:r>
           <w:rPr>
             <w:rStyle w:val="InternetLink"/>
+            <w:color w:val="auto"/>
+            <w:u w:val="none"/>
           </w:rPr>
           <w:t>https://www.paloaltonetworks.com/cyberpedia/what-is-cyber-security</w:t>
         </w:r>
       </w:hyperlink>
-    </w:p>
-    <w:p>
-      <w:pPr>
-        <w:pStyle w:val="Normal"/>
-        <w:rPr/>
-      </w:pPr>
+      <w:r>
+        <w:rPr>
+          <w:rStyle w:val="InternetLink"/>
+          <w:color w:val="auto"/>
+          <w:u w:val="none"/>
+        </w:rPr>
+        <w:t>&gt;</w:t>
+      </w:r>
+    </w:p>
+    <w:p>
+      <w:pPr>
+        <w:pStyle w:val="Normal"/>
+        <w:rPr/>
+      </w:pPr>
+      <w:r>
+        <w:rPr>
+          <w:rStyle w:val="InternetLink"/>
+          <w:color w:val="auto"/>
+          <w:u w:val="none"/>
+        </w:rPr>
+        <w:t xml:space="preserve">Products Services, ‘What Is Cybersecurity?’, </w:t>
+      </w:r>
+      <w:r>
+        <w:rPr>
+          <w:rStyle w:val="InternetLink"/>
+          <w:color w:val="auto"/>
+          <w:u w:val="none"/>
+        </w:rPr>
+        <w:t xml:space="preserve">Cisco, </w:t>
+      </w:r>
+      <w:r>
+        <w:rPr>
+          <w:rStyle w:val="InternetLink"/>
+          <w:color w:val="auto"/>
+          <w:u w:val="none"/>
+        </w:rPr>
+        <w:t>web page,</w:t>
+      </w:r>
+      <w:r>
+        <w:rPr>
+          <w:rStyle w:val="InternetLink"/>
+          <w:color w:val="auto"/>
+          <w:u w:val="none"/>
+        </w:rPr>
+        <w:t xml:space="preserve"> </w:t>
+      </w:r>
+      <w:r>
+        <w:rPr>
+          <w:rStyle w:val="InternetLink"/>
+          <w:color w:val="auto"/>
+          <w:u w:val="none"/>
+        </w:rPr>
+        <w:t xml:space="preserve">viewed 6 April 2019, </w:t>
+      </w:r>
+      <w:r>
+        <w:rPr>
+          <w:rStyle w:val="InternetLink"/>
+          <w:color w:val="auto"/>
+          <w:u w:val="none"/>
+        </w:rPr>
+        <w:t>&lt;</w:t>
+      </w:r>
       <w:hyperlink r:id="rId3">
         <w:r>
           <w:rPr>
@@ -308,18 +428,14 @@
           <w:t>https://www.cisco.com/c/en/us/products/security/what-is-cybersecurity.html</w:t>
         </w:r>
       </w:hyperlink>
-    </w:p>
-    <w:p>
-      <w:pPr>
-        <w:pStyle w:val="Normal"/>
-        <w:rPr/>
-      </w:pPr>
       <w:hyperlink r:id="rId4">
         <w:r>
           <w:rPr>
             <w:rStyle w:val="InternetLink"/>
+            <w:color w:val="auto"/>
+            <w:u w:val="none"/>
           </w:rPr>
-          <w:t>https://umbrella.cisco.com/blog/2013/10/08/top-ten-important-cyber-security-tips-users/</w:t>
+          <w:t>&gt;</w:t>
         </w:r>
       </w:hyperlink>
     </w:p>
@@ -328,7 +444,138 @@
         <w:pStyle w:val="Normal"/>
         <w:rPr/>
       </w:pPr>
+      <w:r>
+        <w:rPr>
+          <w:color w:val="auto"/>
+          <w:u w:val="none"/>
+        </w:rPr>
+        <w:t xml:space="preserve">Drapala, </w:t>
+      </w:r>
+      <w:r>
+        <w:rPr>
+          <w:color w:val="auto"/>
+          <w:u w:val="none"/>
+        </w:rPr>
+        <w:t xml:space="preserve">K </w:t>
+      </w:r>
+      <w:r>
+        <w:rPr>
+          <w:color w:val="auto"/>
+          <w:u w:val="none"/>
+        </w:rPr>
+        <w:t>2013</w:t>
+      </w:r>
+      <w:r>
+        <w:rPr>
+          <w:color w:val="auto"/>
+          <w:u w:val="none"/>
+        </w:rPr>
+        <w:t>,’</w:t>
+      </w:r>
+      <w:r>
+        <w:rPr/>
+        <w:t>Top Ten: The Most Important Cyber Security Tips for Your Users - OpenDNS Umbrella Blog ‘,</w:t>
+      </w:r>
+      <w:r>
+        <w:rPr>
+          <w:color w:val="auto"/>
+          <w:u w:val="none"/>
+        </w:rPr>
+        <w:t xml:space="preserve"> OpenDNS Umbrella Blog, </w:t>
+      </w:r>
+      <w:r>
+        <w:rPr>
+          <w:color w:val="auto"/>
+          <w:u w:val="none"/>
+        </w:rPr>
+        <w:t>web page,</w:t>
+      </w:r>
+      <w:r>
+        <w:rPr>
+          <w:color w:val="auto"/>
+          <w:u w:val="none"/>
+        </w:rPr>
+        <w:t xml:space="preserve"> </w:t>
+      </w:r>
+      <w:r>
+        <w:rPr>
+          <w:rStyle w:val="InternetLink"/>
+          <w:color w:val="auto"/>
+          <w:u w:val="none"/>
+        </w:rPr>
+        <w:t>viewed 6 April , 2019,</w:t>
+      </w:r>
+      <w:r>
+        <w:rPr>
+          <w:rStyle w:val="InternetLink"/>
+          <w:color w:val="auto"/>
+          <w:u w:val="none"/>
+        </w:rPr>
+        <w:t>&lt;</w:t>
+      </w:r>
       <w:hyperlink r:id="rId5">
+        <w:r>
+          <w:rPr>
+            <w:rStyle w:val="InternetLink"/>
+          </w:rPr>
+          <w:t>https://umbrella.cisco.com/blog/2013/10/08/top-ten-important-cyber-security-tips-users</w:t>
+        </w:r>
+      </w:hyperlink>
+      <w:r>
+        <w:rPr>
+          <w:rStyle w:val="InternetLink"/>
+          <w:color w:val="auto"/>
+          <w:u w:val="none"/>
+        </w:rPr>
+        <w:t>&gt;</w:t>
+      </w:r>
+    </w:p>
+    <w:p>
+      <w:pPr>
+        <w:pStyle w:val="Normal"/>
+        <w:rPr/>
+      </w:pPr>
+      <w:r>
+        <w:rPr>
+          <w:rStyle w:val="InternetLink"/>
+          <w:color w:val="auto"/>
+          <w:u w:val="none"/>
+        </w:rPr>
+        <w:t xml:space="preserve">Anne, C 2017,’ Cybersecurity: Crash Course Computer Science #31’,Crash Course, </w:t>
+      </w:r>
+      <w:r>
+        <w:rPr>
+          <w:rStyle w:val="InternetLink"/>
+          <w:color w:val="auto"/>
+          <w:u w:val="none"/>
+        </w:rPr>
+        <w:t>YouTube,</w:t>
+      </w:r>
+      <w:r>
+        <w:rPr>
+          <w:rStyle w:val="InternetLink"/>
+          <w:color w:val="auto"/>
+          <w:u w:val="none"/>
+        </w:rPr>
+        <w:t xml:space="preserve"> </w:t>
+      </w:r>
+      <w:r>
+        <w:rPr>
+          <w:rStyle w:val="InternetLink"/>
+          <w:color w:val="auto"/>
+          <w:u w:val="none"/>
+        </w:rPr>
+        <w:t xml:space="preserve">viewed 6 April 2019, </w:t>
+      </w:r>
+      <w:r>
+        <w:rPr>
+          <w:rStyle w:val="InternetLink"/>
+          <w:color w:val="auto"/>
+          <w:u w:val="none"/>
+        </w:rPr>
+        <w:t>&lt;</w:t>
+      </w:r>
+      <w:hyperlink r:id="rId6">
         <w:r>
           <w:rPr>
             <w:rStyle w:val="InternetLink"/>
@@ -336,13 +583,79 @@
           <w:t>https://www.youtube.com/watch?v=bPVaOlJ6ln0</w:t>
         </w:r>
       </w:hyperlink>
-    </w:p>
-    <w:p>
-      <w:pPr>
-        <w:pStyle w:val="Normal"/>
-        <w:rPr/>
-      </w:pPr>
-      <w:hyperlink r:id="rId6">
+      <w:hyperlink r:id="rId7">
+        <w:r>
+          <w:rPr>
+            <w:rStyle w:val="InternetLink"/>
+            <w:color w:val="auto"/>
+            <w:u w:val="none"/>
+          </w:rPr>
+          <w:t>&gt;</w:t>
+        </w:r>
+      </w:hyperlink>
+    </w:p>
+    <w:p>
+      <w:pPr>
+        <w:pStyle w:val="Normal"/>
+        <w:rPr/>
+      </w:pPr>
+      <w:r>
+        <w:rPr>
+          <w:rStyle w:val="InternetLink"/>
+          <w:color w:val="auto"/>
+          <w:u w:val="none"/>
+        </w:rPr>
+        <w:t>‘</w:t>
+      </w:r>
+      <w:r>
+        <w:rPr>
+          <w:rStyle w:val="InternetLink"/>
+          <w:color w:val="auto"/>
+          <w:u w:val="none"/>
+        </w:rPr>
+        <w:t xml:space="preserve">New Cybersecurity Technologies: What is Shaking Up the Field?’, Ecpi.edu , </w:t>
+      </w:r>
+      <w:r>
+        <w:rPr>
+          <w:rStyle w:val="InternetLink"/>
+          <w:color w:val="auto"/>
+          <w:u w:val="none"/>
+        </w:rPr>
+        <w:t xml:space="preserve">webpage, </w:t>
+      </w:r>
+      <w:r>
+        <w:rPr>
+          <w:rStyle w:val="InternetLink"/>
+          <w:color w:val="auto"/>
+          <w:u w:val="none"/>
+        </w:rPr>
+        <w:t xml:space="preserve">viewed 6 April </w:t>
+      </w:r>
+      <w:r>
+        <w:rPr>
+          <w:rStyle w:val="InternetLink"/>
+          <w:color w:val="auto"/>
+          <w:u w:val="none"/>
+        </w:rPr>
+        <w:t>2019</w:t>
+      </w:r>
+      <w:r>
+        <w:rPr>
+          <w:rStyle w:val="InternetLink"/>
+          <w:color w:val="auto"/>
+          <w:u w:val="none"/>
+        </w:rPr>
+        <w:t xml:space="preserve">, </w:t>
+      </w:r>
+      <w:r>
+        <w:rPr>
+          <w:rStyle w:val="InternetLink"/>
+          <w:color w:val="auto"/>
+          <w:u w:val="none"/>
+        </w:rPr>
+        <w:t>&lt;</w:t>
+      </w:r>
+      <w:hyperlink r:id="rId8">
         <w:r>
           <w:rPr>
             <w:rStyle w:val="InternetLink"/>
@@ -350,13 +663,79 @@
           <w:t>https://www.ecpi.edu/blog/new-cybersecurity-technologies-what-is-shaking-up-the-field</w:t>
         </w:r>
       </w:hyperlink>
-    </w:p>
-    <w:p>
-      <w:pPr>
-        <w:pStyle w:val="Normal"/>
-        <w:rPr/>
-      </w:pPr>
-      <w:hyperlink r:id="rId7">
+      <w:hyperlink r:id="rId9">
+        <w:r>
+          <w:rPr>
+            <w:rStyle w:val="InternetLink"/>
+            <w:color w:val="auto"/>
+            <w:u w:val="none"/>
+          </w:rPr>
+          <w:t>&gt;</w:t>
+        </w:r>
+      </w:hyperlink>
+    </w:p>
+    <w:p>
+      <w:pPr>
+        <w:pStyle w:val="Normal"/>
+        <w:rPr/>
+      </w:pPr>
+      <w:r>
+        <w:rPr>
+          <w:rStyle w:val="InternetLink"/>
+          <w:color w:val="auto"/>
+          <w:u w:val="none"/>
+        </w:rPr>
+        <w:t xml:space="preserve">Dewan, C </w:t>
+      </w:r>
+      <w:r>
+        <w:rPr>
+          <w:rStyle w:val="InternetLink"/>
+          <w:color w:val="auto"/>
+          <w:u w:val="none"/>
+        </w:rPr>
+        <w:t>2017</w:t>
+      </w:r>
+      <w:r>
+        <w:rPr>
+          <w:rStyle w:val="InternetLink"/>
+          <w:color w:val="auto"/>
+          <w:u w:val="none"/>
+        </w:rPr>
+        <w:t xml:space="preserve">, ‘Artificial Intelligence and Its Impact on Cyber Security ‘, Infosec Resources, web page, </w:t>
+      </w:r>
+      <w:r>
+        <w:rPr>
+          <w:rStyle w:val="InternetLink"/>
+          <w:color w:val="auto"/>
+          <w:u w:val="none"/>
+        </w:rPr>
+        <w:t xml:space="preserve">viewed 6 April </w:t>
+      </w:r>
+      <w:r>
+        <w:rPr>
+          <w:rStyle w:val="InternetLink"/>
+          <w:color w:val="auto"/>
+          <w:u w:val="none"/>
+        </w:rPr>
+        <w:t>2019</w:t>
+      </w:r>
+      <w:r>
+        <w:rPr>
+          <w:rStyle w:val="InternetLink"/>
+          <w:color w:val="auto"/>
+          <w:u w:val="none"/>
+        </w:rPr>
+        <w:t xml:space="preserve">, </w:t>
+      </w:r>
+      <w:r>
+        <w:rPr>
+          <w:rStyle w:val="InternetLink"/>
+          <w:color w:val="auto"/>
+          <w:u w:val="none"/>
+        </w:rPr>
+        <w:t>&lt;</w:t>
+      </w:r>
+      <w:hyperlink r:id="rId10">
         <w:r>
           <w:rPr>
             <w:rStyle w:val="InternetLink"/>
@@ -364,13 +743,53 @@
           <w:t>https://resources.infosecinstitute.com/artificial-intelligence-impact-cyber-security/</w:t>
         </w:r>
       </w:hyperlink>
-    </w:p>
-    <w:p>
-      <w:pPr>
-        <w:pStyle w:val="Normal"/>
-        <w:rPr/>
-      </w:pPr>
-      <w:hyperlink r:id="rId8">
+      <w:r>
+        <w:rPr>
+          <w:rStyle w:val="InternetLink"/>
+          <w:color w:val="auto"/>
+          <w:u w:val="none"/>
+        </w:rPr>
+        <w:t>&gt;</w:t>
+      </w:r>
+    </w:p>
+    <w:p>
+      <w:pPr>
+        <w:pStyle w:val="Normal"/>
+        <w:rPr/>
+      </w:pPr>
+      <w:r>
+        <w:rPr>
+          <w:rStyle w:val="InternetLink"/>
+          <w:color w:val="auto"/>
+          <w:u w:val="none"/>
+        </w:rPr>
+        <w:t xml:space="preserve">Rodriguez, A 2017, ‘Intel® Processors for Deep Learning Training ‘, Software.intel.com , web page,  </w:t>
+      </w:r>
+      <w:r>
+        <w:rPr>
+          <w:rStyle w:val="InternetLink"/>
+          <w:color w:val="auto"/>
+          <w:u w:val="none"/>
+        </w:rPr>
+        <w:t xml:space="preserve">viewed 6 April </w:t>
+      </w:r>
+      <w:r>
+        <w:rPr>
+          <w:rStyle w:val="InternetLink"/>
+          <w:color w:val="auto"/>
+          <w:u w:val="none"/>
+        </w:rPr>
+        <w:t xml:space="preserve">2019, </w:t>
+      </w:r>
+      <w:r>
+        <w:rPr>
+          <w:rStyle w:val="InternetLink"/>
+          <w:color w:val="auto"/>
+          <w:u w:val="none"/>
+        </w:rPr>
+        <w:t>&lt;</w:t>
+      </w:r>
+      <w:hyperlink r:id="rId11">
         <w:r>
           <w:rPr>
             <w:rStyle w:val="InternetLink"/>
@@ -378,31 +797,229 @@
           <w:t>https://software.intel.com/en-us/articles/intel-processors-for-deep-learning-training</w:t>
         </w:r>
       </w:hyperlink>
-    </w:p>
-    <w:p>
-      <w:pPr>
-        <w:pStyle w:val="Normal"/>
-        <w:rPr/>
-      </w:pPr>
-      <w:hyperlink r:id="rId10">
+      <w:hyperlink r:id="rId12">
+        <w:r>
+          <w:rPr>
+            <w:rStyle w:val="InternetLink"/>
+            <w:color w:val="auto"/>
+            <w:u w:val="none"/>
+          </w:rPr>
+          <w:t>&gt;</w:t>
+        </w:r>
+      </w:hyperlink>
+    </w:p>
+    <w:p>
+      <w:pPr>
+        <w:pStyle w:val="Normal"/>
+        <w:rPr/>
+      </w:pPr>
+      <w:r>
+        <w:rPr>
+          <w:rStyle w:val="InternetLink"/>
+          <w:color w:val="auto"/>
+          <w:u w:val="none"/>
+        </w:rPr>
+        <w:t xml:space="preserve">Kesari, G 2018, ‘The Real Reason behind all the Craze for Deep Learning ’, Towards Data Science , web page,  </w:t>
+      </w:r>
+      <w:r>
+        <w:rPr>
+          <w:rStyle w:val="InternetLink"/>
+          <w:color w:val="auto"/>
+          <w:u w:val="none"/>
+        </w:rPr>
+        <w:t xml:space="preserve">viewed 6 April </w:t>
+      </w:r>
+      <w:r>
+        <w:rPr>
+          <w:rStyle w:val="InternetLink"/>
+          <w:color w:val="auto"/>
+          <w:u w:val="none"/>
+        </w:rPr>
+        <w:t xml:space="preserve">2019, </w:t>
+      </w:r>
+      <w:r>
+        <w:rPr>
+          <w:rStyle w:val="InternetLink"/>
+          <w:color w:val="auto"/>
+          <w:u w:val="none"/>
+        </w:rPr>
+        <w:t>&lt;</w:t>
+      </w:r>
+      <w:hyperlink r:id="rId13">
         <w:r>
           <w:rPr>
             <w:rStyle w:val="InternetLink"/>
           </w:rPr>
-          <w:t>https://towardsdatascience.com/decoding-deep-learning-a-big-lie-or-the-next-big-thing-b924298f26d4?gi=51389740879</w:t>
+          <w:t>https://towardsdata</w:t>
+        </w:r>
+        <w:r>
+          <w:rPr>
+            <w:rStyle w:val="InternetLink"/>
+            <w:rFonts w:eastAsia="Calibri" w:cs=""/>
+            <w:kern w:val="0"/>
+            <w:sz w:val="22"/>
+            <w:szCs w:val="22"/>
+            <w:lang w:val="en-AU" w:eastAsia="en-US" w:bidi="ar-SA"/>
+          </w:rPr>
+          <w:t>science.</w:t>
+        </w:r>
+        <w:r>
+          <w:rPr>
+            <w:rStyle w:val="InternetLink"/>
+          </w:rPr>
+          <w:t>com/decoding-deep-learning-a-big-lie-or-the-next-big-thing-b924298f26d4?gi=51389740879</w:t>
         </w:r>
       </w:hyperlink>
-    </w:p>
-    <w:p>
-      <w:pPr>
-        <w:pStyle w:val="Normal"/>
-        <w:rPr/>
-      </w:pPr>
-      <w:r>
-        <w:rPr>
-          <w:rStyle w:val="InternetLink"/>
-        </w:rPr>
-        <w:t>https://www.cisco.com/c/en/us/td/docs/switches/lan/catalyst6500/ios/15-0SY/configuration/guide/15_0_sy_swcg/denial_of_service.pdf</w:t>
+      <w:hyperlink r:id="rId14">
+        <w:r>
+          <w:rPr>
+            <w:rStyle w:val="InternetLink"/>
+            <w:color w:val="auto"/>
+            <w:u w:val="none"/>
+          </w:rPr>
+          <w:t>&gt;</w:t>
+        </w:r>
+      </w:hyperlink>
+    </w:p>
+    <w:p>
+      <w:pPr>
+        <w:pStyle w:val="Normal"/>
+        <w:rPr/>
+      </w:pPr>
+      <w:r>
+        <w:rPr>
+          <w:rStyle w:val="InternetLink"/>
+          <w:color w:val="auto"/>
+          <w:u w:val="none"/>
+        </w:rPr>
+        <w:t xml:space="preserve">Jackson, B </w:t>
+      </w:r>
+      <w:bookmarkStart w:id="2" w:name="__DdeLink__93_1774000265"/>
+      <w:r>
+        <w:rPr>
+          <w:rStyle w:val="InternetLink"/>
+          <w:color w:val="auto"/>
+          <w:u w:val="none"/>
+        </w:rPr>
+        <w:t>2018</w:t>
+      </w:r>
+      <w:bookmarkEnd w:id="2"/>
+      <w:r>
+        <w:rPr>
+          <w:rStyle w:val="InternetLink"/>
+          <w:color w:val="auto"/>
+          <w:u w:val="none"/>
+        </w:rPr>
+        <w:t xml:space="preserve">,’How to Stop a DDoS Attack in Its Tracks (Case Study)’,Kinsta Managed WordPress Hosting, web page,  </w:t>
+      </w:r>
+      <w:r>
+        <w:rPr>
+          <w:rStyle w:val="InternetLink"/>
+          <w:color w:val="auto"/>
+          <w:u w:val="none"/>
+        </w:rPr>
+        <w:t xml:space="preserve">viewed </w:t>
+      </w:r>
+      <w:r>
+        <w:rPr>
+          <w:rStyle w:val="InternetLink"/>
+          <w:color w:val="auto"/>
+          <w:u w:val="none"/>
+        </w:rPr>
+        <w:t>9</w:t>
+      </w:r>
+      <w:r>
+        <w:rPr>
+          <w:rStyle w:val="InternetLink"/>
+          <w:color w:val="auto"/>
+          <w:u w:val="none"/>
+        </w:rPr>
+        <w:t xml:space="preserve"> April </w:t>
+      </w:r>
+      <w:r>
+        <w:rPr>
+          <w:rStyle w:val="InternetLink"/>
+          <w:color w:val="auto"/>
+          <w:u w:val="none"/>
+        </w:rPr>
+        <w:t xml:space="preserve">2019, </w:t>
+      </w:r>
+      <w:r>
+        <w:rPr>
+          <w:rStyle w:val="InternetLink"/>
+          <w:color w:val="auto"/>
+          <w:u w:val="none"/>
+        </w:rPr>
+        <w:t xml:space="preserve">&lt; </w:t>
+      </w:r>
+      <w:r>
+        <w:rPr>
+          <w:rStyle w:val="InternetLink"/>
+          <w:rFonts w:eastAsia="Calibri" w:cs=""/>
+          <w:kern w:val="0"/>
+          <w:sz w:val="22"/>
+          <w:szCs w:val="22"/>
+          <w:lang w:val="en-AU" w:eastAsia="en-US" w:bidi="ar-SA"/>
+        </w:rPr>
+        <w:t>https://kinsta.com/blog/ddos-attack/</w:t>
+      </w:r>
+      <w:r>
+        <w:rPr>
+          <w:rStyle w:val="InternetLink"/>
+          <w:color w:val="auto"/>
+          <w:u w:val="none"/>
+        </w:rPr>
+        <w:t>&gt;</w:t>
+      </w:r>
+    </w:p>
+    <w:p>
+      <w:pPr>
+        <w:pStyle w:val="Normal"/>
+        <w:rPr>
+          <w:rStyle w:val="InternetLink"/>
+          <w:color w:val="auto"/>
+          <w:u w:val="none"/>
+        </w:rPr>
+      </w:pPr>
+      <w:r>
+        <w:rPr/>
+      </w:r>
+    </w:p>
+    <w:p>
+      <w:pPr>
+        <w:pStyle w:val="Normal"/>
+        <w:rPr>
+          <w:rStyle w:val="InternetLink"/>
+        </w:rPr>
+      </w:pPr>
+      <w:r>
+        <w:rPr/>
+      </w:r>
+    </w:p>
+    <w:p>
+      <w:pPr>
+        <w:pStyle w:val="Normal"/>
+        <w:rPr>
+          <w:rStyle w:val="InternetLink"/>
+          <w:color w:val="auto"/>
+          <w:u w:val="none"/>
+        </w:rPr>
+      </w:pPr>
+      <w:r>
+        <w:rPr/>
+      </w:r>
+    </w:p>
+    <w:p>
+      <w:pPr>
+        <w:pStyle w:val="Normal"/>
+        <w:rPr>
+          <w:rStyle w:val="InternetLink"/>
+          <w:color w:val="auto"/>
+          <w:u w:val="none"/>
+        </w:rPr>
+      </w:pPr>
+      <w:r>
+        <w:rPr/>
       </w:r>
     </w:p>
     <w:p>
@@ -446,7 +1063,6 @@
     <w:rPrDefault>
       <w:rPr>
         <w:rFonts w:ascii="Calibri" w:hAnsi="Calibri" w:eastAsia="Calibri" w:cs="" w:asciiTheme="minorHAnsi" w:cstheme="minorBidi" w:eastAsiaTheme="minorHAnsi" w:hAnsiTheme="minorHAnsi"/>
-        <w:sz w:val="22"/>
         <w:szCs w:val="22"/>
         <w:lang w:val="en-AU" w:eastAsia="en-US" w:bidi="ar-SA"/>
       </w:rPr>
@@ -966,6 +1582,19 @@
       <w:bCs/>
     </w:rPr>
   </w:style>
+  <w:style w:type="character" w:styleId="ListLabel2">
+    <w:name w:val="ListLabel 2"/>
+    <w:qFormat/>
+    <w:rPr/>
+  </w:style>
+  <w:style w:type="character" w:styleId="VisitedInternetLink">
+    <w:name w:val="Visited Internet Link"/>
+    <w:rPr>
+      <w:color w:val="800000"/>
+      <w:u w:val="single"/>
+      <w:lang w:val="zxx" w:eastAsia="zxx" w:bidi="zxx"/>
+    </w:rPr>
+  </w:style>
   <w:style w:type="paragraph" w:styleId="Heading">
     <w:name w:val="Heading"/>
     <w:basedOn w:val="Normal"/>
@@ -1022,6 +1651,28 @@
     </w:pPr>
     <w:rPr>
       <w:rFonts w:cs="Lucida Sans"/>
+    </w:rPr>
+  </w:style>
+  <w:style w:type="paragraph" w:styleId="TableContents">
+    <w:name w:val="Table Contents"/>
+    <w:basedOn w:val="Normal"/>
+    <w:qFormat/>
+    <w:pPr>
+      <w:suppressLineNumbers/>
+    </w:pPr>
+    <w:rPr/>
+  </w:style>
+  <w:style w:type="paragraph" w:styleId="TableHeading">
+    <w:name w:val="Table Heading"/>
+    <w:basedOn w:val="TableContents"/>
+    <w:qFormat/>
+    <w:pPr>
+      <w:suppressLineNumbers/>
+      <w:jc w:val="center"/>
+    </w:pPr>
+    <w:rPr>
+      <w:b/>
+      <w:bCs/>
     </w:rPr>
   </w:style>
   <w:style w:type="numbering" w:styleId="NoList" w:default="1">

</xml_diff>